<commit_message>
Updated Page Accuiel,Facture and The Logo
</commit_message>
<xml_diff>
--- a/Auto-Ecole.docx
+++ b/Auto-Ecole.docx
@@ -1,6 +1,6 @@
 
 <file path=word/document.xml><?xml version="1.0" encoding="utf-8"?>
-<w:document xmlns:wpc="http://schemas.microsoft.com/office/word/2010/wordprocessingCanvas" xmlns:mc="http://schemas.openxmlformats.org/markup-compatibility/2006" xmlns:o="urn:schemas-microsoft-com:office:office" xmlns:r="http://schemas.openxmlformats.org/officeDocument/2006/relationships" xmlns:m="http://schemas.openxmlformats.org/officeDocument/2006/math" xmlns:v="urn:schemas-microsoft-com:vml" xmlns:wp14="http://schemas.microsoft.com/office/word/2010/wordprocessingDrawing" xmlns:wp="http://schemas.openxmlformats.org/drawingml/2006/wordprocessingDrawing" xmlns:w10="urn:schemas-microsoft-com:office:word" xmlns:w="http://schemas.openxmlformats.org/wordprocessingml/2006/main" xmlns:w14="http://schemas.microsoft.com/office/word/2010/wordml" xmlns:w15="http://schemas.microsoft.com/office/word/2012/wordml" xmlns:wpg="http://schemas.microsoft.com/office/word/2010/wordprocessingGroup" xmlns:wpi="http://schemas.microsoft.com/office/word/2010/wordprocessingInk" xmlns:wne="http://schemas.microsoft.com/office/word/2006/wordml" xmlns:wps="http://schemas.microsoft.com/office/word/2010/wordprocessingShape" mc:Ignorable="w14 w15 wp14">
+<w:document xmlns:wpc="http://schemas.microsoft.com/office/word/2010/wordprocessingCanvas" xmlns:cx="http://schemas.microsoft.com/office/drawing/2014/chartex" xmlns:cx1="http://schemas.microsoft.com/office/drawing/2015/9/8/chartex" xmlns:mc="http://schemas.openxmlformats.org/markup-compatibility/2006" xmlns:o="urn:schemas-microsoft-com:office:office" xmlns:r="http://schemas.openxmlformats.org/officeDocument/2006/relationships" xmlns:m="http://schemas.openxmlformats.org/officeDocument/2006/math" xmlns:v="urn:schemas-microsoft-com:vml" xmlns:wp14="http://schemas.microsoft.com/office/word/2010/wordprocessingDrawing" xmlns:wp="http://schemas.openxmlformats.org/drawingml/2006/wordprocessingDrawing" xmlns:w10="urn:schemas-microsoft-com:office:word" xmlns:w="http://schemas.openxmlformats.org/wordprocessingml/2006/main" xmlns:w14="http://schemas.microsoft.com/office/word/2010/wordml" xmlns:w15="http://schemas.microsoft.com/office/word/2012/wordml" xmlns:w16se="http://schemas.microsoft.com/office/word/2015/wordml/symex" xmlns:wpg="http://schemas.microsoft.com/office/word/2010/wordprocessingGroup" xmlns:wpi="http://schemas.microsoft.com/office/word/2010/wordprocessingInk" xmlns:wne="http://schemas.microsoft.com/office/word/2006/wordml" xmlns:wps="http://schemas.microsoft.com/office/word/2010/wordprocessingShape" mc:Ignorable="w14 w15 w16se wp14">
   <w:body>
     <w:p>
       <w:pPr>
@@ -18,7 +18,7 @@
           <w:color w:val="5B9BD5" w:themeColor="accent1"/>
           <w:sz w:val="32"/>
           <w:szCs w:val="32"/>
-          <w:lang w:eastAsia="fr-FR"/>
+          <w:lang w:val="en-US"/>
         </w:rPr>
         <w:drawing>
           <wp:inline distT="0" distB="0" distL="0" distR="0">
@@ -314,7 +314,7 @@
           <w:sz w:val="52"/>
           <w:szCs w:val="52"/>
         </w:rPr>
-        <w:t xml:space="preserve"> </w:t>
+        <w:t xml:space="preserve"> d’une Auto-Ecole</w:t>
       </w:r>
       <w:r>
         <w:rPr>
@@ -322,20 +322,12 @@
           <w:sz w:val="52"/>
           <w:szCs w:val="52"/>
         </w:rPr>
-        <w:t>d’une Auto-Ecole</w:t>
-      </w:r>
-      <w:r>
-        <w:rPr>
-          <w:rFonts w:asciiTheme="majorBidi" w:hAnsiTheme="majorBidi" w:cstheme="majorBidi"/>
-          <w:sz w:val="52"/>
-          <w:szCs w:val="52"/>
-        </w:rPr>
         <w:t>.</w:t>
       </w:r>
     </w:p>
     <w:tbl>
       <w:tblPr>
-        <w:tblStyle w:val="Grilledutableau"/>
+        <w:tblStyle w:val="TableGrid"/>
         <w:tblW w:w="9288" w:type="dxa"/>
         <w:tblBorders>
           <w:top w:val="none" w:sz="0" w:space="0" w:color="auto"/>
@@ -426,7 +418,7 @@
           </w:tcPr>
           <w:p>
             <w:pPr>
-              <w:pStyle w:val="Paragraphedeliste"/>
+              <w:pStyle w:val="ListParagraph"/>
               <w:numPr>
                 <w:ilvl w:val="0"/>
                 <w:numId w:val="1"/>
@@ -464,7 +456,7 @@
           </w:p>
           <w:p>
             <w:pPr>
-              <w:pStyle w:val="Paragraphedeliste"/>
+              <w:pStyle w:val="ListParagraph"/>
               <w:numPr>
                 <w:ilvl w:val="0"/>
                 <w:numId w:val="1"/>
@@ -503,16 +495,7 @@
                 <w:szCs w:val="28"/>
                 <w:lang w:val="en-US"/>
               </w:rPr>
-              <w:t xml:space="preserve"> </w:t>
-            </w:r>
-            <w:r>
-              <w:rPr>
-                <w:rFonts w:asciiTheme="majorBidi" w:hAnsiTheme="majorBidi" w:cstheme="majorBidi"/>
-                <w:sz w:val="28"/>
-                <w:szCs w:val="28"/>
-                <w:lang w:val="en-US"/>
-              </w:rPr>
-              <w:t>Soumia</w:t>
+              <w:t xml:space="preserve"> Soumia</w:t>
             </w:r>
             <w:r>
               <w:rPr>
@@ -526,7 +509,7 @@
           </w:p>
           <w:p>
             <w:pPr>
-              <w:pStyle w:val="Paragraphedeliste"/>
+              <w:pStyle w:val="ListParagraph"/>
               <w:numPr>
                 <w:ilvl w:val="0"/>
                 <w:numId w:val="1"/>
@@ -580,7 +563,7 @@
           </w:p>
           <w:p>
             <w:pPr>
-              <w:pStyle w:val="Paragraphedeliste"/>
+              <w:pStyle w:val="ListParagraph"/>
               <w:numPr>
                 <w:ilvl w:val="0"/>
                 <w:numId w:val="1"/>
@@ -874,7 +857,7 @@
     </w:p>
     <w:p>
       <w:pPr>
-        <w:pStyle w:val="Titre1"/>
+        <w:pStyle w:val="Heading1"/>
         <w:jc w:val="center"/>
         <w:rPr>
           <w:rFonts w:asciiTheme="majorBidi" w:hAnsiTheme="majorBidi"/>
@@ -2445,7 +2428,7 @@
     </w:p>
     <w:p>
       <w:pPr>
-        <w:pStyle w:val="Titre1"/>
+        <w:pStyle w:val="Heading1"/>
         <w:jc w:val="center"/>
         <w:rPr>
           <w:rFonts w:asciiTheme="majorBidi" w:hAnsiTheme="majorBidi"/>
@@ -2843,7 +2826,7 @@
     </w:p>
     <w:p>
       <w:pPr>
-        <w:pStyle w:val="Titre1"/>
+        <w:pStyle w:val="Heading1"/>
         <w:jc w:val="center"/>
         <w:rPr>
           <w:rFonts w:asciiTheme="majorBidi" w:hAnsiTheme="majorBidi"/>
@@ -3184,7 +3167,7 @@
     </w:p>
     <w:p>
       <w:pPr>
-        <w:pStyle w:val="Titre1"/>
+        <w:pStyle w:val="Heading1"/>
         <w:jc w:val="center"/>
         <w:rPr>
           <w:rFonts w:asciiTheme="majorBidi" w:hAnsiTheme="majorBidi"/>
@@ -3484,7 +3467,7 @@
     </w:p>
     <w:p>
       <w:pPr>
-        <w:pStyle w:val="Titre1"/>
+        <w:pStyle w:val="Heading1"/>
         <w:jc w:val="center"/>
         <w:rPr>
           <w:rFonts w:asciiTheme="majorBidi" w:hAnsiTheme="majorBidi"/>
@@ -3745,7 +3728,7 @@
     </w:p>
     <w:p>
       <w:pPr>
-        <w:pStyle w:val="Paragraphedeliste"/>
+        <w:pStyle w:val="ListParagraph"/>
         <w:numPr>
           <w:ilvl w:val="0"/>
           <w:numId w:val="3"/>
@@ -3797,7 +3780,7 @@
     </w:p>
     <w:p>
       <w:pPr>
-        <w:pStyle w:val="Paragraphedeliste"/>
+        <w:pStyle w:val="ListParagraph"/>
         <w:spacing w:before="100" w:beforeAutospacing="1" w:after="100" w:afterAutospacing="1" w:line="240" w:lineRule="auto"/>
         <w:ind w:left="1134" w:right="567"/>
         <w:jc w:val="both"/>
@@ -3810,7 +3793,7 @@
     </w:p>
     <w:p>
       <w:pPr>
-        <w:pStyle w:val="Paragraphedeliste"/>
+        <w:pStyle w:val="ListParagraph"/>
         <w:numPr>
           <w:ilvl w:val="0"/>
           <w:numId w:val="3"/>
@@ -3882,7 +3865,7 @@
     </w:p>
     <w:p>
       <w:pPr>
-        <w:pStyle w:val="Paragraphedeliste"/>
+        <w:pStyle w:val="ListParagraph"/>
         <w:spacing w:before="100" w:beforeAutospacing="1" w:after="100" w:afterAutospacing="1" w:line="240" w:lineRule="auto"/>
         <w:ind w:left="1134" w:right="567"/>
         <w:jc w:val="both"/>
@@ -3895,7 +3878,7 @@
     </w:p>
     <w:p>
       <w:pPr>
-        <w:pStyle w:val="Paragraphedeliste"/>
+        <w:pStyle w:val="ListParagraph"/>
         <w:numPr>
           <w:ilvl w:val="0"/>
           <w:numId w:val="3"/>
@@ -4010,7 +3993,7 @@
     </w:p>
     <w:p>
       <w:pPr>
-        <w:pStyle w:val="Titre1"/>
+        <w:pStyle w:val="Heading1"/>
         <w:jc w:val="center"/>
         <w:rPr>
           <w:rFonts w:asciiTheme="majorBidi" w:hAnsiTheme="majorBidi"/>
@@ -4037,7 +4020,7 @@
     </w:p>
     <w:p>
       <w:pPr>
-        <w:pStyle w:val="Titre1"/>
+        <w:pStyle w:val="Heading1"/>
         <w:jc w:val="center"/>
         <w:rPr>
           <w:rFonts w:asciiTheme="majorBidi" w:hAnsiTheme="majorBidi"/>
@@ -4063,7 +4046,7 @@
     </w:p>
     <w:p>
       <w:pPr>
-        <w:pStyle w:val="Titre1"/>
+        <w:pStyle w:val="Heading1"/>
         <w:jc w:val="center"/>
         <w:rPr>
           <w:rFonts w:asciiTheme="majorBidi" w:hAnsiTheme="majorBidi"/>
@@ -4089,7 +4072,7 @@
     </w:p>
     <w:p>
       <w:pPr>
-        <w:pStyle w:val="Titre1"/>
+        <w:pStyle w:val="Heading1"/>
         <w:jc w:val="center"/>
         <w:rPr>
           <w:rFonts w:asciiTheme="majorBidi" w:hAnsiTheme="majorBidi"/>
@@ -4139,7 +4122,7 @@
     </w:p>
     <w:p>
       <w:pPr>
-        <w:pStyle w:val="Titre1"/>
+        <w:pStyle w:val="Heading1"/>
         <w:jc w:val="center"/>
         <w:rPr>
           <w:rFonts w:asciiTheme="majorBidi" w:hAnsiTheme="majorBidi"/>
@@ -4162,7 +4145,7 @@
     </w:p>
     <w:p>
       <w:pPr>
-        <w:pStyle w:val="Titre1"/>
+        <w:pStyle w:val="Heading1"/>
         <w:jc w:val="center"/>
         <w:rPr>
           <w:rFonts w:asciiTheme="majorBidi" w:hAnsiTheme="majorBidi"/>
@@ -4185,7 +4168,7 @@
     </w:p>
     <w:p>
       <w:pPr>
-        <w:pStyle w:val="Titre1"/>
+        <w:pStyle w:val="Heading1"/>
         <w:jc w:val="center"/>
         <w:rPr>
           <w:rFonts w:asciiTheme="majorBidi" w:hAnsiTheme="majorBidi"/>
@@ -4218,7 +4201,7 @@
     <w:p/>
     <w:p>
       <w:pPr>
-        <w:pStyle w:val="Titre2"/>
+        <w:pStyle w:val="Heading2"/>
         <w:numPr>
           <w:ilvl w:val="0"/>
           <w:numId w:val="4"/>
@@ -4347,7 +4330,7 @@
     </w:p>
     <w:p>
       <w:pPr>
-        <w:pStyle w:val="Titre2"/>
+        <w:pStyle w:val="Heading2"/>
         <w:numPr>
           <w:ilvl w:val="0"/>
           <w:numId w:val="4"/>
@@ -4383,7 +4366,7 @@
     </w:p>
     <w:p>
       <w:pPr>
-        <w:pStyle w:val="Titre3"/>
+        <w:pStyle w:val="Heading3"/>
         <w:numPr>
           <w:ilvl w:val="0"/>
           <w:numId w:val="5"/>
@@ -4585,7 +4568,7 @@
     </w:p>
     <w:p>
       <w:pPr>
-        <w:pStyle w:val="Titre3"/>
+        <w:pStyle w:val="Heading3"/>
         <w:numPr>
           <w:ilvl w:val="0"/>
           <w:numId w:val="5"/>
@@ -4696,7 +4679,7 @@
     </w:p>
     <w:p>
       <w:pPr>
-        <w:pStyle w:val="Titre4"/>
+        <w:pStyle w:val="Heading4"/>
         <w:ind w:left="360"/>
         <w:jc w:val="center"/>
         <w:rPr>
@@ -4725,7 +4708,7 @@
     </w:p>
     <w:p>
       <w:pPr>
-        <w:pStyle w:val="Titre5"/>
+        <w:pStyle w:val="Heading5"/>
         <w:rPr>
           <w:rFonts w:asciiTheme="majorBidi" w:hAnsiTheme="majorBidi"/>
           <w:b/>
@@ -4837,7 +4820,7 @@
     </w:p>
     <w:p>
       <w:pPr>
-        <w:pStyle w:val="Titre5"/>
+        <w:pStyle w:val="Heading5"/>
         <w:rPr>
           <w:rFonts w:asciiTheme="majorBidi" w:hAnsiTheme="majorBidi"/>
           <w:b/>
@@ -4989,7 +4972,7 @@
     </w:p>
     <w:p>
       <w:pPr>
-        <w:pStyle w:val="Titre5"/>
+        <w:pStyle w:val="Heading5"/>
         <w:rPr>
           <w:rFonts w:asciiTheme="majorBidi" w:hAnsiTheme="majorBidi"/>
           <w:b/>
@@ -5038,7 +5021,7 @@
     </w:p>
     <w:p>
       <w:pPr>
-        <w:pStyle w:val="Paragraphedeliste"/>
+        <w:pStyle w:val="ListParagraph"/>
         <w:numPr>
           <w:ilvl w:val="0"/>
           <w:numId w:val="6"/>
@@ -5065,7 +5048,7 @@
     </w:p>
     <w:p>
       <w:pPr>
-        <w:pStyle w:val="Paragraphedeliste"/>
+        <w:pStyle w:val="ListParagraph"/>
         <w:numPr>
           <w:ilvl w:val="0"/>
           <w:numId w:val="6"/>
@@ -5092,7 +5075,7 @@
     </w:p>
     <w:p>
       <w:pPr>
-        <w:pStyle w:val="Paragraphedeliste"/>
+        <w:pStyle w:val="ListParagraph"/>
         <w:numPr>
           <w:ilvl w:val="0"/>
           <w:numId w:val="6"/>
@@ -5119,7 +5102,7 @@
     </w:p>
     <w:p>
       <w:pPr>
-        <w:pStyle w:val="Paragraphedeliste"/>
+        <w:pStyle w:val="ListParagraph"/>
         <w:numPr>
           <w:ilvl w:val="0"/>
           <w:numId w:val="6"/>
@@ -5148,7 +5131,7 @@
       <w:r>
         <w:rPr>
           <w:noProof/>
-          <w:lang w:eastAsia="fr-FR"/>
+          <w:lang w:val="en-US"/>
         </w:rPr>
         <w:drawing>
           <wp:inline distT="0" distB="0" distL="0" distR="0" wp14:anchorId="30703927" wp14:editId="5C4D57DF">
@@ -5195,7 +5178,7 @@
     </w:p>
     <w:p>
       <w:pPr>
-        <w:pStyle w:val="Lgende"/>
+        <w:pStyle w:val="Caption"/>
         <w:jc w:val="center"/>
         <w:rPr>
           <w:rStyle w:val="styleswordwithsynonyms8m9z7"/>
@@ -5318,7 +5301,7 @@
     </w:p>
     <w:p>
       <w:pPr>
-        <w:pStyle w:val="Titre3"/>
+        <w:pStyle w:val="Heading3"/>
         <w:numPr>
           <w:ilvl w:val="0"/>
           <w:numId w:val="5"/>
@@ -5355,7 +5338,7 @@
     </w:p>
     <w:p>
       <w:pPr>
-        <w:pStyle w:val="Titre4"/>
+        <w:pStyle w:val="Heading4"/>
         <w:ind w:left="360" w:firstLine="348"/>
         <w:jc w:val="center"/>
         <w:rPr>
@@ -5499,7 +5482,7 @@
     </w:p>
     <w:p>
       <w:pPr>
-        <w:pStyle w:val="Titre4"/>
+        <w:pStyle w:val="Heading4"/>
         <w:ind w:left="360" w:firstLine="348"/>
         <w:jc w:val="center"/>
         <w:rPr>
@@ -5541,12 +5524,22 @@
           <w:sz w:val="28"/>
           <w:szCs w:val="28"/>
         </w:rPr>
-        <w:t>La création de notre projet PFE qui ’est la gestion des réservations d'hôtel « Radisson » implique plusieurs étapes clés pour assurer sa réussite. Qui sont :</w:t>
-      </w:r>
-    </w:p>
-    <w:p>
-      <w:pPr>
-        <w:pStyle w:val="Paragraphedeliste"/>
+        <w:t xml:space="preserve">La création de notre projet </w:t>
+      </w:r>
+      <w:bookmarkStart w:id="23" w:name="_GoBack"/>
+      <w:bookmarkEnd w:id="23"/>
+      <w:r>
+        <w:rPr>
+          <w:rFonts w:asciiTheme="majorBidi" w:hAnsiTheme="majorBidi" w:cstheme="majorBidi"/>
+          <w:sz w:val="28"/>
+          <w:szCs w:val="28"/>
+        </w:rPr>
+        <w:t>qui ’est la gestion des réservations d'hôtel « Radisson » implique plusieurs étapes clés pour assurer sa réussite. Qui sont :</w:t>
+      </w:r>
+    </w:p>
+    <w:p>
+      <w:pPr>
+        <w:pStyle w:val="ListParagraph"/>
         <w:numPr>
           <w:ilvl w:val="0"/>
           <w:numId w:val="7"/>
@@ -5575,7 +5568,7 @@
     </w:p>
     <w:p>
       <w:pPr>
-        <w:pStyle w:val="Paragraphedeliste"/>
+        <w:pStyle w:val="ListParagraph"/>
         <w:numPr>
           <w:ilvl w:val="0"/>
           <w:numId w:val="7"/>
@@ -5613,7 +5606,7 @@
     </w:p>
     <w:p>
       <w:pPr>
-        <w:pStyle w:val="Paragraphedeliste"/>
+        <w:pStyle w:val="ListParagraph"/>
         <w:numPr>
           <w:ilvl w:val="0"/>
           <w:numId w:val="7"/>
@@ -5660,7 +5653,7 @@
     </w:p>
     <w:p>
       <w:pPr>
-        <w:pStyle w:val="Paragraphedeliste"/>
+        <w:pStyle w:val="ListParagraph"/>
         <w:numPr>
           <w:ilvl w:val="0"/>
           <w:numId w:val="7"/>
@@ -5703,7 +5696,7 @@
     </w:p>
     <w:p>
       <w:pPr>
-        <w:pStyle w:val="Titre4"/>
+        <w:pStyle w:val="Heading4"/>
         <w:ind w:left="360" w:firstLine="348"/>
         <w:jc w:val="center"/>
         <w:rPr>
@@ -5775,7 +5768,7 @@
     </w:p>
     <w:p>
       <w:pPr>
-        <w:pStyle w:val="Paragraphedeliste"/>
+        <w:pStyle w:val="ListParagraph"/>
         <w:numPr>
           <w:ilvl w:val="0"/>
           <w:numId w:val="9"/>
@@ -5812,7 +5805,7 @@
     </w:p>
     <w:p>
       <w:pPr>
-        <w:pStyle w:val="Paragraphedeliste"/>
+        <w:pStyle w:val="ListParagraph"/>
         <w:numPr>
           <w:ilvl w:val="0"/>
           <w:numId w:val="9"/>
@@ -5839,7 +5832,7 @@
     </w:p>
     <w:p>
       <w:pPr>
-        <w:pStyle w:val="Paragraphedeliste"/>
+        <w:pStyle w:val="ListParagraph"/>
         <w:numPr>
           <w:ilvl w:val="0"/>
           <w:numId w:val="9"/>
@@ -5866,7 +5859,7 @@
     </w:p>
     <w:p>
       <w:pPr>
-        <w:pStyle w:val="Paragraphedeliste"/>
+        <w:pStyle w:val="ListParagraph"/>
         <w:numPr>
           <w:ilvl w:val="0"/>
           <w:numId w:val="9"/>
@@ -5904,7 +5897,7 @@
     </w:p>
     <w:p>
       <w:pPr>
-        <w:pStyle w:val="Paragraphedeliste"/>
+        <w:pStyle w:val="ListParagraph"/>
         <w:numPr>
           <w:ilvl w:val="0"/>
           <w:numId w:val="9"/>
@@ -5941,7 +5934,7 @@
     </w:p>
     <w:p>
       <w:pPr>
-        <w:pStyle w:val="Paragraphedeliste"/>
+        <w:pStyle w:val="ListParagraph"/>
         <w:numPr>
           <w:ilvl w:val="0"/>
           <w:numId w:val="9"/>
@@ -5968,7 +5961,7 @@
     </w:p>
     <w:p>
       <w:pPr>
-        <w:pStyle w:val="Titre4"/>
+        <w:pStyle w:val="Heading4"/>
         <w:ind w:left="360" w:firstLine="348"/>
         <w:jc w:val="center"/>
         <w:rPr>
@@ -6057,7 +6050,7 @@
     </w:p>
     <w:p>
       <w:pPr>
-        <w:pStyle w:val="Paragraphedeliste"/>
+        <w:pStyle w:val="ListParagraph"/>
         <w:numPr>
           <w:ilvl w:val="0"/>
           <w:numId w:val="7"/>
@@ -6125,7 +6118,7 @@
     </w:p>
     <w:p>
       <w:pPr>
-        <w:pStyle w:val="Paragraphedeliste"/>
+        <w:pStyle w:val="ListParagraph"/>
         <w:numPr>
           <w:ilvl w:val="0"/>
           <w:numId w:val="7"/>
@@ -6176,7 +6169,7 @@
     </w:p>
     <w:p>
       <w:pPr>
-        <w:pStyle w:val="Paragraphedeliste"/>
+        <w:pStyle w:val="ListParagraph"/>
         <w:numPr>
           <w:ilvl w:val="0"/>
           <w:numId w:val="7"/>
@@ -6227,7 +6220,7 @@
     </w:p>
     <w:p>
       <w:pPr>
-        <w:pStyle w:val="Paragraphedeliste"/>
+        <w:pStyle w:val="ListParagraph"/>
         <w:numPr>
           <w:ilvl w:val="0"/>
           <w:numId w:val="7"/>
@@ -6351,7 +6344,7 @@
     <w:p/>
     <w:p>
       <w:pPr>
-        <w:pStyle w:val="Titre2"/>
+        <w:pStyle w:val="Heading2"/>
         <w:numPr>
           <w:ilvl w:val="0"/>
           <w:numId w:val="4"/>
@@ -6366,9 +6359,9 @@
           <w:u w:val="single"/>
         </w:rPr>
       </w:pPr>
-      <w:bookmarkStart w:id="23" w:name="_Toc131929938"/>
-      <w:bookmarkStart w:id="24" w:name="_Toc131929995"/>
-      <w:bookmarkStart w:id="25" w:name="_Toc131974054"/>
+      <w:bookmarkStart w:id="24" w:name="_Toc131929938"/>
+      <w:bookmarkStart w:id="25" w:name="_Toc131929995"/>
+      <w:bookmarkStart w:id="26" w:name="_Toc131974054"/>
       <w:r>
         <w:rPr>
           <w:rFonts w:asciiTheme="majorBidi" w:hAnsiTheme="majorBidi"/>
@@ -6381,13 +6374,13 @@
         </w:rPr>
         <w:t>Les outils et langages utilisés</w:t>
       </w:r>
-      <w:bookmarkEnd w:id="23"/>
       <w:bookmarkEnd w:id="24"/>
       <w:bookmarkEnd w:id="25"/>
-    </w:p>
-    <w:p>
-      <w:pPr>
-        <w:pStyle w:val="Titre3"/>
+      <w:bookmarkEnd w:id="26"/>
+    </w:p>
+    <w:p>
+      <w:pPr>
+        <w:pStyle w:val="Heading3"/>
         <w:numPr>
           <w:ilvl w:val="0"/>
           <w:numId w:val="11"/>
@@ -6402,9 +6395,9 @@
           <w:u w:val="single"/>
         </w:rPr>
       </w:pPr>
-      <w:bookmarkStart w:id="26" w:name="_Toc131929939"/>
-      <w:bookmarkStart w:id="27" w:name="_Toc131929996"/>
-      <w:bookmarkStart w:id="28" w:name="_Toc131974055"/>
+      <w:bookmarkStart w:id="27" w:name="_Toc131929939"/>
+      <w:bookmarkStart w:id="28" w:name="_Toc131929996"/>
+      <w:bookmarkStart w:id="29" w:name="_Toc131974055"/>
       <w:r>
         <w:rPr>
           <w:rFonts w:asciiTheme="majorBidi" w:hAnsiTheme="majorBidi"/>
@@ -6417,14 +6410,14 @@
         </w:rPr>
         <w:t>Les Outils utilisés :</w:t>
       </w:r>
-      <w:bookmarkEnd w:id="26"/>
       <w:bookmarkEnd w:id="27"/>
       <w:bookmarkEnd w:id="28"/>
+      <w:bookmarkEnd w:id="29"/>
     </w:p>
     <w:p/>
     <w:p>
       <w:pPr>
-        <w:pStyle w:val="Titre4"/>
+        <w:pStyle w:val="Heading4"/>
         <w:rPr>
           <w:rFonts w:asciiTheme="majorBidi" w:hAnsiTheme="majorBidi"/>
           <w:b/>
@@ -6489,7 +6482,7 @@
     <w:p/>
     <w:tbl>
       <w:tblPr>
-        <w:tblStyle w:val="Grilledutableau"/>
+        <w:tblStyle w:val="TableGrid"/>
         <w:tblW w:w="0" w:type="auto"/>
         <w:tblBorders>
           <w:top w:val="none" w:sz="0" w:space="0" w:color="auto"/>
@@ -6591,7 +6584,7 @@
                 <w:color w:val="000000" w:themeColor="text1"/>
                 <w:sz w:val="26"/>
                 <w:szCs w:val="26"/>
-                <w:lang w:eastAsia="fr-FR"/>
+                <w:lang w:val="en-US"/>
               </w:rPr>
               <w:drawing>
                 <wp:inline distT="0" distB="0" distL="0" distR="0" wp14:anchorId="603E95A4" wp14:editId="5BFFA0EC">
@@ -6638,7 +6631,7 @@
           </w:p>
           <w:p>
             <w:pPr>
-              <w:pStyle w:val="Lgende"/>
+              <w:pStyle w:val="Caption"/>
               <w:jc w:val="center"/>
             </w:pPr>
             <w:r>
@@ -6743,7 +6736,7 @@
     </w:tbl>
     <w:p>
       <w:pPr>
-        <w:pStyle w:val="Titre4"/>
+        <w:pStyle w:val="Heading4"/>
         <w:rPr>
           <w:rFonts w:asciiTheme="majorBidi" w:hAnsiTheme="majorBidi"/>
           <w:b/>
@@ -6800,7 +6793,7 @@
     </w:p>
     <w:tbl>
       <w:tblPr>
-        <w:tblStyle w:val="Grilledutableau"/>
+        <w:tblStyle w:val="TableGrid"/>
         <w:tblW w:w="0" w:type="auto"/>
         <w:tblBorders>
           <w:top w:val="none" w:sz="0" w:space="0" w:color="auto"/>
@@ -6853,7 +6846,7 @@
             <w:r>
               <w:rPr>
                 <w:noProof/>
-                <w:lang w:eastAsia="fr-FR"/>
+                <w:lang w:val="en-US"/>
               </w:rPr>
               <w:drawing>
                 <wp:inline distT="0" distB="0" distL="0" distR="0" wp14:anchorId="02BFBDAC" wp14:editId="10DC1FD1">
@@ -6907,7 +6900,7 @@
           </w:p>
           <w:p>
             <w:pPr>
-              <w:pStyle w:val="Lgende"/>
+              <w:pStyle w:val="Caption"/>
               <w:jc w:val="center"/>
             </w:pPr>
             <w:r>
@@ -7024,7 +7017,7 @@
     <w:p/>
     <w:p>
       <w:pPr>
-        <w:pStyle w:val="Titre3"/>
+        <w:pStyle w:val="Heading3"/>
         <w:numPr>
           <w:ilvl w:val="0"/>
           <w:numId w:val="11"/>
@@ -7039,9 +7032,9 @@
           <w:u w:val="single"/>
         </w:rPr>
       </w:pPr>
-      <w:bookmarkStart w:id="29" w:name="_Toc131929940"/>
-      <w:bookmarkStart w:id="30" w:name="_Toc131929997"/>
-      <w:bookmarkStart w:id="31" w:name="_Toc131974056"/>
+      <w:bookmarkStart w:id="30" w:name="_Toc131929940"/>
+      <w:bookmarkStart w:id="31" w:name="_Toc131929997"/>
+      <w:bookmarkStart w:id="32" w:name="_Toc131974056"/>
       <w:r>
         <w:rPr>
           <w:rFonts w:asciiTheme="majorBidi" w:hAnsiTheme="majorBidi"/>
@@ -7054,14 +7047,14 @@
         </w:rPr>
         <w:t>Les Langages de Programmation :</w:t>
       </w:r>
-      <w:bookmarkEnd w:id="29"/>
       <w:bookmarkEnd w:id="30"/>
       <w:bookmarkEnd w:id="31"/>
+      <w:bookmarkEnd w:id="32"/>
     </w:p>
     <w:p/>
     <w:p>
       <w:pPr>
-        <w:pStyle w:val="Titre4"/>
+        <w:pStyle w:val="Heading4"/>
         <w:rPr>
           <w:rFonts w:asciiTheme="majorBidi" w:hAnsiTheme="majorBidi"/>
           <w:b/>
@@ -7099,7 +7092,7 @@
     </w:p>
     <w:tbl>
       <w:tblPr>
-        <w:tblStyle w:val="Grilledutableau"/>
+        <w:tblStyle w:val="TableGrid"/>
         <w:tblW w:w="0" w:type="auto"/>
         <w:tblBorders>
           <w:top w:val="none" w:sz="0" w:space="0" w:color="auto"/>
@@ -7128,7 +7121,7 @@
             <w:r>
               <w:rPr>
                 <w:noProof/>
-                <w:lang w:eastAsia="fr-FR"/>
+                <w:lang w:val="en-US"/>
               </w:rPr>
               <w:drawing>
                 <wp:inline distT="0" distB="0" distL="0" distR="0" wp14:anchorId="27FCE183" wp14:editId="2B641584">
@@ -7182,7 +7175,7 @@
           </w:p>
           <w:p>
             <w:pPr>
-              <w:pStyle w:val="Lgende"/>
+              <w:pStyle w:val="Caption"/>
               <w:jc w:val="center"/>
             </w:pPr>
             <w:r>
@@ -7312,7 +7305,7 @@
     <w:p/>
     <w:p>
       <w:pPr>
-        <w:pStyle w:val="Titre4"/>
+        <w:pStyle w:val="Heading4"/>
         <w:rPr>
           <w:rFonts w:asciiTheme="majorBidi" w:hAnsiTheme="majorBidi"/>
           <w:b/>
@@ -7339,7 +7332,7 @@
     </w:p>
     <w:tbl>
       <w:tblPr>
-        <w:tblStyle w:val="Grilledutableau"/>
+        <w:tblStyle w:val="TableGrid"/>
         <w:tblW w:w="0" w:type="auto"/>
         <w:tblBorders>
           <w:top w:val="none" w:sz="0" w:space="0" w:color="auto"/>
@@ -7403,7 +7396,7 @@
                 <w:color w:val="000000"/>
                 <w:sz w:val="28"/>
                 <w:szCs w:val="28"/>
-                <w:lang w:eastAsia="fr-FR"/>
+                <w:lang w:val="en-US"/>
               </w:rPr>
               <w:drawing>
                 <wp:inline distT="0" distB="0" distL="0" distR="0" wp14:anchorId="1331CD62" wp14:editId="78A0ED9B">
@@ -7450,7 +7443,7 @@
           </w:p>
           <w:p>
             <w:pPr>
-              <w:pStyle w:val="Lgende"/>
+              <w:pStyle w:val="Caption"/>
               <w:jc w:val="center"/>
               <w:rPr>
                 <w:rFonts w:asciiTheme="majorBidi" w:hAnsiTheme="majorBidi" w:cstheme="majorBidi"/>
@@ -7560,7 +7553,7 @@
           </w:p>
           <w:p>
             <w:pPr>
-              <w:pStyle w:val="Lgende"/>
+              <w:pStyle w:val="Caption"/>
               <w:jc w:val="center"/>
               <w:rPr>
                 <w:rFonts w:ascii="Arial" w:hAnsi="Arial" w:cs="Arial"/>
@@ -7816,7 +7809,7 @@
     </w:p>
     <w:p>
       <w:pPr>
-        <w:pStyle w:val="Titre1"/>
+        <w:pStyle w:val="Heading1"/>
         <w:jc w:val="center"/>
         <w:rPr>
           <w:rFonts w:asciiTheme="majorBidi" w:hAnsiTheme="majorBidi"/>
@@ -7839,11 +7832,11 @@
           </w14:textOutline>
         </w:rPr>
       </w:pPr>
-      <w:bookmarkStart w:id="32" w:name="_Toc131974057"/>
-    </w:p>
-    <w:p>
-      <w:pPr>
-        <w:pStyle w:val="Titre1"/>
+      <w:bookmarkStart w:id="33" w:name="_Toc131974057"/>
+    </w:p>
+    <w:p>
+      <w:pPr>
+        <w:pStyle w:val="Heading1"/>
         <w:jc w:val="center"/>
         <w:rPr>
           <w:rFonts w:asciiTheme="majorBidi" w:hAnsiTheme="majorBidi"/>
@@ -7869,7 +7862,7 @@
     </w:p>
     <w:p>
       <w:pPr>
-        <w:pStyle w:val="Titre1"/>
+        <w:pStyle w:val="Heading1"/>
         <w:jc w:val="center"/>
         <w:rPr>
           <w:rFonts w:asciiTheme="majorBidi" w:hAnsiTheme="majorBidi"/>
@@ -7915,11 +7908,11 @@
         </w:rPr>
         <w:t>CHAPITRE 2 :</w:t>
       </w:r>
-      <w:bookmarkEnd w:id="32"/>
-    </w:p>
-    <w:p>
-      <w:pPr>
-        <w:pStyle w:val="Titre1"/>
+      <w:bookmarkEnd w:id="33"/>
+    </w:p>
+    <w:p>
+      <w:pPr>
+        <w:pStyle w:val="Heading1"/>
         <w:rPr>
           <w:rFonts w:asciiTheme="majorBidi" w:hAnsiTheme="majorBidi"/>
           <w:b w:val="0"/>
@@ -7932,7 +7925,7 @@
     </w:p>
     <w:p>
       <w:pPr>
-        <w:pStyle w:val="Titre1"/>
+        <w:pStyle w:val="Heading1"/>
         <w:jc w:val="center"/>
         <w:rPr>
           <w:rFonts w:asciiTheme="majorBidi" w:hAnsiTheme="majorBidi"/>
@@ -7953,7 +7946,7 @@
     </w:p>
     <w:p>
       <w:pPr>
-        <w:pStyle w:val="Titre1"/>
+        <w:pStyle w:val="Heading1"/>
         <w:jc w:val="center"/>
         <w:rPr>
           <w:rFonts w:asciiTheme="majorBidi" w:hAnsiTheme="majorBidi"/>
@@ -7962,7 +7955,7 @@
           <w:szCs w:val="72"/>
         </w:rPr>
       </w:pPr>
-      <w:bookmarkStart w:id="33" w:name="_Toc131974060"/>
+      <w:bookmarkStart w:id="34" w:name="_Toc131974060"/>
       <w:r>
         <w:rPr>
           <w:rFonts w:asciiTheme="majorBidi" w:hAnsiTheme="majorBidi"/>
@@ -7972,7 +7965,7 @@
         </w:rPr>
         <w:t>Conception Du Projet</w:t>
       </w:r>
-      <w:bookmarkEnd w:id="33"/>
+      <w:bookmarkEnd w:id="34"/>
     </w:p>
     <w:p>
       <w:pPr>
@@ -8086,7 +8079,7 @@
     </w:p>
     <w:p>
       <w:pPr>
-        <w:pStyle w:val="Titre2"/>
+        <w:pStyle w:val="Heading2"/>
         <w:numPr>
           <w:ilvl w:val="0"/>
           <w:numId w:val="13"/>
@@ -8101,7 +8094,7 @@
           <w:u w:val="single"/>
         </w:rPr>
       </w:pPr>
-      <w:bookmarkStart w:id="34" w:name="_Toc131974061"/>
+      <w:bookmarkStart w:id="35" w:name="_Toc131974061"/>
       <w:r>
         <w:rPr>
           <w:rFonts w:asciiTheme="majorBidi" w:hAnsiTheme="majorBidi"/>
@@ -8114,7 +8107,7 @@
         </w:rPr>
         <w:t>Modélisation UML :</w:t>
       </w:r>
-      <w:bookmarkEnd w:id="34"/>
+      <w:bookmarkEnd w:id="35"/>
     </w:p>
     <w:p/>
     <w:p>
@@ -8138,399 +8131,12 @@
           <w:sz w:val="28"/>
           <w:szCs w:val="28"/>
         </w:rPr>
-        <w:t xml:space="preserve"> Comme</w:t>
-      </w:r>
-      <w:r>
-        <w:rPr>
-          <w:rFonts w:ascii="Times New Roman" w:hAnsi="Times New Roman" w:cs="Times New Roman"/>
-          <w:color w:val="000000"/>
-          <w:sz w:val="28"/>
-          <w:szCs w:val="28"/>
-        </w:rPr>
-        <w:t xml:space="preserve"> </w:t>
-      </w:r>
-      <w:r>
-        <w:rPr>
-          <w:rFonts w:ascii="Times New Roman" w:hAnsi="Times New Roman" w:cs="Times New Roman"/>
-          <w:color w:val="000000"/>
-          <w:sz w:val="28"/>
-          <w:szCs w:val="28"/>
-        </w:rPr>
-        <w:t>pour</w:t>
-      </w:r>
-      <w:r>
-        <w:rPr>
-          <w:rFonts w:ascii="Times New Roman" w:hAnsi="Times New Roman" w:cs="Times New Roman"/>
-          <w:color w:val="000000"/>
-          <w:sz w:val="28"/>
-          <w:szCs w:val="28"/>
-        </w:rPr>
-        <w:t xml:space="preserve"> </w:t>
-      </w:r>
-      <w:r>
-        <w:rPr>
-          <w:rFonts w:ascii="Times New Roman" w:hAnsi="Times New Roman" w:cs="Times New Roman"/>
-          <w:color w:val="000000"/>
-          <w:sz w:val="28"/>
-          <w:szCs w:val="28"/>
-        </w:rPr>
-        <w:t>tout</w:t>
-      </w:r>
-      <w:r>
-        <w:rPr>
-          <w:rFonts w:ascii="Times New Roman" w:hAnsi="Times New Roman" w:cs="Times New Roman"/>
-          <w:color w:val="000000"/>
-          <w:sz w:val="28"/>
-          <w:szCs w:val="28"/>
-        </w:rPr>
-        <w:t xml:space="preserve"> </w:t>
-      </w:r>
-      <w:r>
-        <w:rPr>
-          <w:rFonts w:ascii="Times New Roman" w:hAnsi="Times New Roman" w:cs="Times New Roman"/>
-          <w:color w:val="000000"/>
-          <w:sz w:val="28"/>
-          <w:szCs w:val="28"/>
-        </w:rPr>
-        <w:t>projet</w:t>
-      </w:r>
-      <w:r>
-        <w:rPr>
-          <w:rFonts w:ascii="Times New Roman" w:hAnsi="Times New Roman" w:cs="Times New Roman"/>
-          <w:color w:val="000000"/>
-          <w:sz w:val="28"/>
-          <w:szCs w:val="28"/>
-        </w:rPr>
-        <w:t xml:space="preserve"> </w:t>
-      </w:r>
-      <w:r>
-        <w:rPr>
-          <w:rFonts w:ascii="Times New Roman" w:hAnsi="Times New Roman" w:cs="Times New Roman"/>
-          <w:color w:val="000000"/>
-          <w:sz w:val="28"/>
-          <w:szCs w:val="28"/>
-        </w:rPr>
-        <w:t>informatique</w:t>
-      </w:r>
-      <w:r>
-        <w:rPr>
-          <w:rFonts w:ascii="Times New Roman" w:hAnsi="Times New Roman" w:cs="Times New Roman"/>
-          <w:color w:val="000000"/>
-          <w:sz w:val="28"/>
-          <w:szCs w:val="28"/>
-        </w:rPr>
-        <w:t xml:space="preserve">, </w:t>
-      </w:r>
-      <w:r>
-        <w:rPr>
-          <w:rFonts w:ascii="Times New Roman" w:hAnsi="Times New Roman" w:cs="Times New Roman"/>
-          <w:color w:val="000000"/>
-          <w:sz w:val="28"/>
-          <w:szCs w:val="28"/>
-        </w:rPr>
-        <w:t>il</w:t>
-      </w:r>
-      <w:r>
-        <w:rPr>
-          <w:rFonts w:ascii="Times New Roman" w:hAnsi="Times New Roman" w:cs="Times New Roman"/>
-          <w:color w:val="000000"/>
-          <w:sz w:val="28"/>
-          <w:szCs w:val="28"/>
-        </w:rPr>
-        <w:t xml:space="preserve"> </w:t>
-      </w:r>
-      <w:r>
-        <w:rPr>
-          <w:rFonts w:ascii="Times New Roman" w:hAnsi="Times New Roman" w:cs="Times New Roman"/>
-          <w:color w:val="000000"/>
-          <w:sz w:val="28"/>
-          <w:szCs w:val="28"/>
-        </w:rPr>
-        <w:t>est</w:t>
-      </w:r>
-      <w:r>
-        <w:rPr>
-          <w:rFonts w:ascii="Times New Roman" w:hAnsi="Times New Roman" w:cs="Times New Roman"/>
-          <w:color w:val="000000"/>
-          <w:sz w:val="28"/>
-          <w:szCs w:val="28"/>
-        </w:rPr>
-        <w:t xml:space="preserve"> </w:t>
-      </w:r>
-      <w:r>
-        <w:rPr>
-          <w:rFonts w:ascii="Times New Roman" w:hAnsi="Times New Roman" w:cs="Times New Roman"/>
-          <w:color w:val="000000"/>
-          <w:sz w:val="28"/>
-          <w:szCs w:val="28"/>
-        </w:rPr>
-        <w:t>généralement</w:t>
-      </w:r>
-      <w:r>
-        <w:rPr>
-          <w:rFonts w:ascii="Times New Roman" w:hAnsi="Times New Roman" w:cs="Times New Roman"/>
-          <w:color w:val="000000"/>
-          <w:sz w:val="28"/>
-          <w:szCs w:val="28"/>
-        </w:rPr>
-        <w:t xml:space="preserve"> </w:t>
-      </w:r>
-      <w:r>
-        <w:rPr>
-          <w:rFonts w:ascii="Times New Roman" w:hAnsi="Times New Roman" w:cs="Times New Roman"/>
-          <w:color w:val="000000"/>
-          <w:sz w:val="28"/>
-          <w:szCs w:val="28"/>
-        </w:rPr>
-        <w:t>fortement</w:t>
-      </w:r>
-      <w:r>
-        <w:rPr>
-          <w:rFonts w:ascii="Times New Roman" w:hAnsi="Times New Roman" w:cs="Times New Roman"/>
-          <w:color w:val="000000"/>
-          <w:sz w:val="28"/>
-          <w:szCs w:val="28"/>
-        </w:rPr>
-        <w:t xml:space="preserve"> </w:t>
-      </w:r>
-      <w:r>
-        <w:rPr>
-          <w:rFonts w:ascii="Times New Roman" w:hAnsi="Times New Roman" w:cs="Times New Roman"/>
-          <w:color w:val="000000"/>
-          <w:sz w:val="28"/>
-          <w:szCs w:val="28"/>
-        </w:rPr>
-        <w:t>recommandé</w:t>
-      </w:r>
-      <w:r>
-        <w:rPr>
-          <w:rFonts w:ascii="Times New Roman" w:hAnsi="Times New Roman" w:cs="Times New Roman"/>
-          <w:color w:val="000000"/>
-          <w:sz w:val="28"/>
-          <w:szCs w:val="28"/>
-        </w:rPr>
-        <w:t xml:space="preserve"> d'établir une bonne méthodologie </w:t>
-      </w:r>
-      <w:r>
-        <w:rPr>
-          <w:rFonts w:ascii="Times New Roman" w:hAnsi="Times New Roman" w:cs="Times New Roman"/>
-          <w:color w:val="000000"/>
-          <w:sz w:val="28"/>
-          <w:szCs w:val="28"/>
-        </w:rPr>
-        <w:t>de</w:t>
-      </w:r>
-      <w:r>
-        <w:rPr>
-          <w:rFonts w:ascii="Times New Roman" w:hAnsi="Times New Roman" w:cs="Times New Roman"/>
-          <w:color w:val="000000"/>
-          <w:sz w:val="28"/>
-          <w:szCs w:val="28"/>
-        </w:rPr>
-        <w:t xml:space="preserve"> </w:t>
-      </w:r>
-      <w:r>
-        <w:rPr>
-          <w:rFonts w:ascii="Times New Roman" w:hAnsi="Times New Roman" w:cs="Times New Roman"/>
-          <w:color w:val="000000"/>
-          <w:sz w:val="28"/>
-          <w:szCs w:val="28"/>
-        </w:rPr>
-        <w:t>gestion</w:t>
-      </w:r>
-      <w:r>
-        <w:rPr>
-          <w:rFonts w:ascii="Times New Roman" w:hAnsi="Times New Roman" w:cs="Times New Roman"/>
-          <w:color w:val="000000"/>
-          <w:sz w:val="28"/>
-          <w:szCs w:val="28"/>
-        </w:rPr>
-        <w:t xml:space="preserve"> </w:t>
-      </w:r>
-      <w:r>
-        <w:rPr>
-          <w:rFonts w:ascii="Times New Roman" w:hAnsi="Times New Roman" w:cs="Times New Roman"/>
-          <w:color w:val="000000"/>
-          <w:sz w:val="28"/>
-          <w:szCs w:val="28"/>
-        </w:rPr>
-        <w:t>de</w:t>
-      </w:r>
-      <w:r>
-        <w:rPr>
-          <w:rFonts w:ascii="Times New Roman" w:hAnsi="Times New Roman" w:cs="Times New Roman"/>
-          <w:color w:val="000000"/>
-          <w:sz w:val="28"/>
-          <w:szCs w:val="28"/>
-        </w:rPr>
-        <w:t xml:space="preserve"> </w:t>
-      </w:r>
-      <w:r>
-        <w:rPr>
-          <w:rFonts w:ascii="Times New Roman" w:hAnsi="Times New Roman" w:cs="Times New Roman"/>
-          <w:color w:val="000000"/>
-          <w:sz w:val="28"/>
-          <w:szCs w:val="28"/>
-        </w:rPr>
-        <w:t>projet</w:t>
-      </w:r>
-      <w:r>
-        <w:rPr>
-          <w:rFonts w:ascii="Times New Roman" w:hAnsi="Times New Roman" w:cs="Times New Roman"/>
-          <w:color w:val="000000"/>
-          <w:sz w:val="28"/>
-          <w:szCs w:val="28"/>
-        </w:rPr>
-        <w:t xml:space="preserve">, c'est </w:t>
-      </w:r>
-      <w:r>
-        <w:rPr>
-          <w:rFonts w:ascii="Times New Roman" w:hAnsi="Times New Roman" w:cs="Times New Roman"/>
-          <w:color w:val="000000"/>
-          <w:sz w:val="28"/>
-          <w:szCs w:val="28"/>
-        </w:rPr>
-        <w:t>pourquoi</w:t>
-      </w:r>
-      <w:r>
-        <w:rPr>
-          <w:rFonts w:ascii="Times New Roman" w:hAnsi="Times New Roman" w:cs="Times New Roman"/>
-          <w:color w:val="000000"/>
-          <w:sz w:val="28"/>
-          <w:szCs w:val="28"/>
-        </w:rPr>
-        <w:t xml:space="preserve"> </w:t>
-      </w:r>
-      <w:r>
-        <w:rPr>
-          <w:rFonts w:ascii="Times New Roman" w:hAnsi="Times New Roman" w:cs="Times New Roman"/>
-          <w:color w:val="000000"/>
-          <w:sz w:val="28"/>
-          <w:szCs w:val="28"/>
-        </w:rPr>
-        <w:t>dans</w:t>
-      </w:r>
-      <w:r>
-        <w:rPr>
-          <w:rFonts w:ascii="Times New Roman" w:hAnsi="Times New Roman" w:cs="Times New Roman"/>
-          <w:color w:val="000000"/>
-          <w:sz w:val="28"/>
-          <w:szCs w:val="28"/>
-        </w:rPr>
-        <w:t xml:space="preserve"> cette </w:t>
-      </w:r>
-      <w:r>
-        <w:rPr>
-          <w:rFonts w:ascii="Times New Roman" w:hAnsi="Times New Roman" w:cs="Times New Roman"/>
-          <w:color w:val="000000"/>
-          <w:sz w:val="28"/>
-          <w:szCs w:val="28"/>
-        </w:rPr>
-        <w:t>section</w:t>
-      </w:r>
-      <w:r>
-        <w:rPr>
-          <w:rFonts w:ascii="Times New Roman" w:hAnsi="Times New Roman" w:cs="Times New Roman"/>
-          <w:color w:val="000000"/>
-          <w:sz w:val="28"/>
-          <w:szCs w:val="28"/>
-        </w:rPr>
-        <w:t xml:space="preserve"> </w:t>
-      </w:r>
-      <w:r>
-        <w:rPr>
-          <w:rFonts w:ascii="Times New Roman" w:hAnsi="Times New Roman" w:cs="Times New Roman"/>
-          <w:color w:val="000000"/>
-          <w:sz w:val="28"/>
-          <w:szCs w:val="28"/>
-        </w:rPr>
-        <w:t>nous</w:t>
-      </w:r>
-      <w:r>
-        <w:rPr>
-          <w:rFonts w:ascii="Times New Roman" w:hAnsi="Times New Roman" w:cs="Times New Roman"/>
-          <w:color w:val="000000"/>
-          <w:sz w:val="28"/>
-          <w:szCs w:val="28"/>
-        </w:rPr>
-        <w:t xml:space="preserve"> allons résolvez </w:t>
-      </w:r>
-      <w:r>
-        <w:rPr>
-          <w:rFonts w:ascii="Times New Roman" w:hAnsi="Times New Roman" w:cs="Times New Roman"/>
-          <w:color w:val="000000"/>
-          <w:sz w:val="28"/>
-          <w:szCs w:val="28"/>
-        </w:rPr>
-        <w:t>la</w:t>
-      </w:r>
-      <w:r>
-        <w:rPr>
-          <w:rFonts w:ascii="Times New Roman" w:hAnsi="Times New Roman" w:cs="Times New Roman"/>
-          <w:color w:val="000000"/>
-          <w:sz w:val="28"/>
-          <w:szCs w:val="28"/>
-        </w:rPr>
-        <w:t xml:space="preserve"> </w:t>
-      </w:r>
-      <w:r>
-        <w:rPr>
-          <w:rFonts w:ascii="Times New Roman" w:hAnsi="Times New Roman" w:cs="Times New Roman"/>
-          <w:color w:val="000000"/>
-          <w:sz w:val="28"/>
-          <w:szCs w:val="28"/>
-        </w:rPr>
-        <w:t>partie</w:t>
-      </w:r>
-      <w:r>
-        <w:rPr>
-          <w:rFonts w:ascii="Times New Roman" w:hAnsi="Times New Roman" w:cs="Times New Roman"/>
-          <w:color w:val="000000"/>
-          <w:sz w:val="28"/>
-          <w:szCs w:val="28"/>
-        </w:rPr>
-        <w:t xml:space="preserve"> </w:t>
-      </w:r>
-      <w:r>
-        <w:rPr>
-          <w:rFonts w:ascii="Times New Roman" w:hAnsi="Times New Roman" w:cs="Times New Roman"/>
-          <w:color w:val="000000"/>
-          <w:sz w:val="28"/>
-          <w:szCs w:val="28"/>
-        </w:rPr>
-        <w:t>de</w:t>
-      </w:r>
-      <w:r>
-        <w:rPr>
-          <w:rFonts w:ascii="Times New Roman" w:hAnsi="Times New Roman" w:cs="Times New Roman"/>
-          <w:color w:val="000000"/>
-          <w:sz w:val="28"/>
-          <w:szCs w:val="28"/>
-        </w:rPr>
-        <w:t xml:space="preserve"> </w:t>
-      </w:r>
-      <w:r>
-        <w:rPr>
-          <w:rFonts w:ascii="Times New Roman" w:hAnsi="Times New Roman" w:cs="Times New Roman"/>
-          <w:color w:val="000000"/>
-          <w:sz w:val="28"/>
-          <w:szCs w:val="28"/>
-        </w:rPr>
-        <w:t>conception</w:t>
-      </w:r>
-      <w:r>
-        <w:rPr>
-          <w:rFonts w:ascii="Times New Roman" w:hAnsi="Times New Roman" w:cs="Times New Roman"/>
-          <w:color w:val="000000"/>
-          <w:sz w:val="28"/>
-          <w:szCs w:val="28"/>
-        </w:rPr>
-        <w:t>.</w:t>
-      </w:r>
-    </w:p>
-    <w:p>
-      <w:pPr>
-        <w:pStyle w:val="Titre3"/>
+        <w:t xml:space="preserve"> Comme pour tout projet informatique, il est généralement fortement recommandé d'établir une bonne méthodologie de gestion de projet, c'est pourquoi dans cette section nous allons résolvez la partie de conception.</w:t>
+      </w:r>
+    </w:p>
+    <w:p>
+      <w:pPr>
+        <w:pStyle w:val="Heading3"/>
         <w:numPr>
           <w:ilvl w:val="0"/>
           <w:numId w:val="14"/>
@@ -8545,9 +8151,9 @@
           <w:u w:val="single"/>
         </w:rPr>
       </w:pPr>
-      <w:bookmarkStart w:id="35" w:name="_Toc131929942"/>
-      <w:bookmarkStart w:id="36" w:name="_Toc131929999"/>
-      <w:bookmarkStart w:id="37" w:name="_Toc131974062"/>
+      <w:bookmarkStart w:id="36" w:name="_Toc131929942"/>
+      <w:bookmarkStart w:id="37" w:name="_Toc131929999"/>
+      <w:bookmarkStart w:id="38" w:name="_Toc131974062"/>
       <w:r>
         <w:rPr>
           <w:rFonts w:asciiTheme="majorBidi" w:hAnsiTheme="majorBidi"/>
@@ -8560,9 +8166,9 @@
         </w:rPr>
         <w:t>Diagramme de classe :</w:t>
       </w:r>
-      <w:bookmarkEnd w:id="35"/>
       <w:bookmarkEnd w:id="36"/>
       <w:bookmarkEnd w:id="37"/>
+      <w:bookmarkEnd w:id="38"/>
     </w:p>
     <w:p/>
     <w:p>
@@ -8586,322 +8192,7 @@
           <w:sz w:val="28"/>
           <w:szCs w:val="28"/>
         </w:rPr>
-        <w:t>Les</w:t>
-      </w:r>
-      <w:r>
-        <w:rPr>
-          <w:rFonts w:ascii="Times New Roman" w:hAnsi="Times New Roman" w:cs="Times New Roman"/>
-          <w:color w:val="000000"/>
-          <w:sz w:val="28"/>
-          <w:szCs w:val="28"/>
-        </w:rPr>
-        <w:t xml:space="preserve"> diagrammes </w:t>
-      </w:r>
-      <w:r>
-        <w:rPr>
-          <w:rFonts w:ascii="Times New Roman" w:hAnsi="Times New Roman" w:cs="Times New Roman"/>
-          <w:color w:val="000000"/>
-          <w:sz w:val="28"/>
-          <w:szCs w:val="28"/>
-        </w:rPr>
-        <w:t>de</w:t>
-      </w:r>
-      <w:r>
-        <w:rPr>
-          <w:rFonts w:ascii="Times New Roman" w:hAnsi="Times New Roman" w:cs="Times New Roman"/>
-          <w:color w:val="000000"/>
-          <w:sz w:val="28"/>
-          <w:szCs w:val="28"/>
-        </w:rPr>
-        <w:t xml:space="preserve"> </w:t>
-      </w:r>
-      <w:r>
-        <w:rPr>
-          <w:rFonts w:ascii="Times New Roman" w:hAnsi="Times New Roman" w:cs="Times New Roman"/>
-          <w:color w:val="000000"/>
-          <w:sz w:val="28"/>
-          <w:szCs w:val="28"/>
-        </w:rPr>
-        <w:t>classes</w:t>
-      </w:r>
-      <w:r>
-        <w:rPr>
-          <w:rFonts w:ascii="Times New Roman" w:hAnsi="Times New Roman" w:cs="Times New Roman"/>
-          <w:color w:val="000000"/>
-          <w:sz w:val="28"/>
-          <w:szCs w:val="28"/>
-        </w:rPr>
-        <w:t xml:space="preserve"> sont une </w:t>
-      </w:r>
-      <w:r>
-        <w:rPr>
-          <w:rFonts w:ascii="Times New Roman" w:hAnsi="Times New Roman" w:cs="Times New Roman"/>
-          <w:color w:val="000000"/>
-          <w:sz w:val="28"/>
-          <w:szCs w:val="28"/>
-        </w:rPr>
-        <w:t>partie</w:t>
-      </w:r>
-      <w:r>
-        <w:rPr>
-          <w:rFonts w:ascii="Times New Roman" w:hAnsi="Times New Roman" w:cs="Times New Roman"/>
-          <w:color w:val="000000"/>
-          <w:sz w:val="28"/>
-          <w:szCs w:val="28"/>
-        </w:rPr>
-        <w:t xml:space="preserve"> </w:t>
-      </w:r>
-      <w:r>
-        <w:rPr>
-          <w:rFonts w:ascii="Times New Roman" w:hAnsi="Times New Roman" w:cs="Times New Roman"/>
-          <w:color w:val="000000"/>
-          <w:sz w:val="28"/>
-          <w:szCs w:val="28"/>
-        </w:rPr>
-        <w:t>très</w:t>
-      </w:r>
-      <w:r>
-        <w:rPr>
-          <w:rFonts w:ascii="Times New Roman" w:hAnsi="Times New Roman" w:cs="Times New Roman"/>
-          <w:color w:val="000000"/>
-          <w:sz w:val="28"/>
-          <w:szCs w:val="28"/>
-        </w:rPr>
-        <w:t xml:space="preserve"> </w:t>
-      </w:r>
-      <w:r>
-        <w:rPr>
-          <w:rFonts w:ascii="Times New Roman" w:hAnsi="Times New Roman" w:cs="Times New Roman"/>
-          <w:color w:val="000000"/>
-          <w:sz w:val="28"/>
-          <w:szCs w:val="28"/>
-        </w:rPr>
-        <w:t>importante</w:t>
-      </w:r>
-      <w:r>
-        <w:rPr>
-          <w:rFonts w:ascii="Times New Roman" w:hAnsi="Times New Roman" w:cs="Times New Roman"/>
-          <w:color w:val="000000"/>
-          <w:sz w:val="28"/>
-          <w:szCs w:val="28"/>
-        </w:rPr>
-        <w:t xml:space="preserve"> </w:t>
-      </w:r>
-      <w:r>
-        <w:rPr>
-          <w:rFonts w:ascii="Times New Roman" w:hAnsi="Times New Roman" w:cs="Times New Roman"/>
-          <w:color w:val="000000"/>
-          <w:sz w:val="28"/>
-          <w:szCs w:val="28"/>
-        </w:rPr>
-        <w:t>de</w:t>
-      </w:r>
-      <w:r>
-        <w:rPr>
-          <w:rFonts w:ascii="Times New Roman" w:hAnsi="Times New Roman" w:cs="Times New Roman"/>
-          <w:color w:val="000000"/>
-          <w:sz w:val="28"/>
-          <w:szCs w:val="28"/>
-        </w:rPr>
-        <w:t xml:space="preserve"> </w:t>
-      </w:r>
-      <w:r>
-        <w:rPr>
-          <w:rFonts w:ascii="Times New Roman" w:hAnsi="Times New Roman" w:cs="Times New Roman"/>
-          <w:color w:val="000000"/>
-          <w:sz w:val="28"/>
-          <w:szCs w:val="28"/>
-        </w:rPr>
-        <w:t>la</w:t>
-      </w:r>
-      <w:r>
-        <w:rPr>
-          <w:rFonts w:ascii="Times New Roman" w:hAnsi="Times New Roman" w:cs="Times New Roman"/>
-          <w:color w:val="000000"/>
-          <w:sz w:val="28"/>
-          <w:szCs w:val="28"/>
-        </w:rPr>
-        <w:t xml:space="preserve"> modélisation. </w:t>
-      </w:r>
-      <w:r>
-        <w:rPr>
-          <w:rFonts w:ascii="Times New Roman" w:hAnsi="Times New Roman" w:cs="Times New Roman"/>
-          <w:color w:val="000000"/>
-          <w:sz w:val="28"/>
-          <w:szCs w:val="28"/>
-        </w:rPr>
-        <w:t>Ils</w:t>
-      </w:r>
-      <w:r>
-        <w:rPr>
-          <w:rFonts w:ascii="Times New Roman" w:hAnsi="Times New Roman" w:cs="Times New Roman"/>
-          <w:color w:val="000000"/>
-          <w:sz w:val="28"/>
-          <w:szCs w:val="28"/>
-        </w:rPr>
-        <w:t xml:space="preserve"> </w:t>
-      </w:r>
-      <w:r>
-        <w:rPr>
-          <w:rFonts w:ascii="Times New Roman" w:hAnsi="Times New Roman" w:cs="Times New Roman"/>
-          <w:color w:val="000000"/>
-          <w:sz w:val="28"/>
-          <w:szCs w:val="28"/>
-        </w:rPr>
-        <w:t>sont</w:t>
-      </w:r>
-      <w:r>
-        <w:rPr>
-          <w:rFonts w:ascii="Times New Roman" w:hAnsi="Times New Roman" w:cs="Times New Roman"/>
-          <w:color w:val="000000"/>
-          <w:sz w:val="28"/>
-          <w:szCs w:val="28"/>
-        </w:rPr>
-        <w:t xml:space="preserve"> </w:t>
-      </w:r>
-      <w:r>
-        <w:rPr>
-          <w:rFonts w:ascii="Times New Roman" w:hAnsi="Times New Roman" w:cs="Times New Roman"/>
-          <w:color w:val="000000"/>
-          <w:sz w:val="28"/>
-          <w:szCs w:val="28"/>
-        </w:rPr>
-        <w:t>utilisés</w:t>
-      </w:r>
-      <w:r>
-        <w:rPr>
-          <w:rFonts w:ascii="Times New Roman" w:hAnsi="Times New Roman" w:cs="Times New Roman"/>
-          <w:color w:val="000000"/>
-          <w:sz w:val="28"/>
-          <w:szCs w:val="28"/>
-        </w:rPr>
-        <w:t xml:space="preserve"> </w:t>
-      </w:r>
-      <w:r>
-        <w:rPr>
-          <w:rFonts w:ascii="Times New Roman" w:hAnsi="Times New Roman" w:cs="Times New Roman"/>
-          <w:color w:val="000000"/>
-          <w:sz w:val="28"/>
-          <w:szCs w:val="28"/>
-        </w:rPr>
-        <w:t>pour</w:t>
-      </w:r>
-      <w:r>
-        <w:rPr>
-          <w:rFonts w:ascii="Times New Roman" w:hAnsi="Times New Roman" w:cs="Times New Roman"/>
-          <w:color w:val="000000"/>
-          <w:sz w:val="28"/>
-          <w:szCs w:val="28"/>
-        </w:rPr>
-        <w:t xml:space="preserve"> </w:t>
-      </w:r>
-      <w:r>
-        <w:rPr>
-          <w:rFonts w:ascii="Times New Roman" w:hAnsi="Times New Roman" w:cs="Times New Roman"/>
-          <w:color w:val="000000"/>
-          <w:sz w:val="28"/>
-          <w:szCs w:val="28"/>
-        </w:rPr>
-        <w:t>définir</w:t>
-      </w:r>
-      <w:r>
-        <w:rPr>
-          <w:rFonts w:ascii="Times New Roman" w:hAnsi="Times New Roman" w:cs="Times New Roman"/>
-          <w:color w:val="000000"/>
-          <w:sz w:val="28"/>
-          <w:szCs w:val="28"/>
-        </w:rPr>
-        <w:t xml:space="preserve"> </w:t>
-      </w:r>
-      <w:r>
-        <w:rPr>
-          <w:rFonts w:ascii="Times New Roman" w:hAnsi="Times New Roman" w:cs="Times New Roman"/>
-          <w:color w:val="000000"/>
-          <w:sz w:val="28"/>
-          <w:szCs w:val="28"/>
-        </w:rPr>
-        <w:t>les</w:t>
-      </w:r>
-      <w:r>
-        <w:rPr>
-          <w:rFonts w:ascii="Times New Roman" w:hAnsi="Times New Roman" w:cs="Times New Roman"/>
-          <w:color w:val="000000"/>
-          <w:sz w:val="28"/>
-          <w:szCs w:val="28"/>
-        </w:rPr>
-        <w:t xml:space="preserve"> </w:t>
-      </w:r>
-      <w:r>
-        <w:rPr>
-          <w:rFonts w:ascii="Times New Roman" w:hAnsi="Times New Roman" w:cs="Times New Roman"/>
-          <w:color w:val="000000"/>
-          <w:sz w:val="28"/>
-          <w:szCs w:val="28"/>
-        </w:rPr>
-        <w:t>composants</w:t>
-      </w:r>
-      <w:r>
-        <w:rPr>
-          <w:rFonts w:ascii="Times New Roman" w:hAnsi="Times New Roman" w:cs="Times New Roman"/>
-          <w:color w:val="000000"/>
-          <w:sz w:val="28"/>
-          <w:szCs w:val="28"/>
-        </w:rPr>
-        <w:t xml:space="preserve"> </w:t>
-      </w:r>
-      <w:r>
-        <w:rPr>
-          <w:rFonts w:ascii="Times New Roman" w:hAnsi="Times New Roman" w:cs="Times New Roman"/>
-          <w:color w:val="000000"/>
-          <w:sz w:val="28"/>
-          <w:szCs w:val="28"/>
-        </w:rPr>
-        <w:t>du</w:t>
-      </w:r>
-      <w:r>
-        <w:rPr>
-          <w:rFonts w:ascii="Times New Roman" w:hAnsi="Times New Roman" w:cs="Times New Roman"/>
-          <w:color w:val="000000"/>
-          <w:sz w:val="28"/>
-          <w:szCs w:val="28"/>
-        </w:rPr>
-        <w:t xml:space="preserve"> </w:t>
-      </w:r>
-      <w:r>
-        <w:rPr>
-          <w:rFonts w:ascii="Times New Roman" w:hAnsi="Times New Roman" w:cs="Times New Roman"/>
-          <w:color w:val="000000"/>
-          <w:sz w:val="28"/>
-          <w:szCs w:val="28"/>
-        </w:rPr>
-        <w:t>système</w:t>
-      </w:r>
-      <w:r>
-        <w:rPr>
-          <w:rFonts w:ascii="Times New Roman" w:hAnsi="Times New Roman" w:cs="Times New Roman"/>
-          <w:color w:val="000000"/>
-          <w:sz w:val="28"/>
-          <w:szCs w:val="28"/>
-        </w:rPr>
-        <w:t xml:space="preserve"> </w:t>
-      </w:r>
-      <w:r>
-        <w:rPr>
-          <w:rFonts w:ascii="Times New Roman" w:hAnsi="Times New Roman" w:cs="Times New Roman"/>
-          <w:color w:val="000000"/>
-          <w:sz w:val="28"/>
-          <w:szCs w:val="28"/>
-        </w:rPr>
-        <w:t>final</w:t>
-      </w:r>
-      <w:r>
-        <w:rPr>
-          <w:rFonts w:ascii="Times New Roman" w:hAnsi="Times New Roman" w:cs="Times New Roman"/>
-          <w:color w:val="000000"/>
-          <w:sz w:val="28"/>
-          <w:szCs w:val="28"/>
-        </w:rPr>
-        <w:t>.</w:t>
+        <w:t>Les diagrammes de classes sont une partie très importante de la modélisation. Ils sont utilisés pour définir les composants du système final.</w:t>
       </w:r>
     </w:p>
     <w:p>
@@ -8976,16 +8267,7 @@
           <w:sz w:val="28"/>
           <w:szCs w:val="28"/>
         </w:rPr>
-        <w:t>constitue une représentation visuelle de la structure statique du système, décrivant l</w:t>
-      </w:r>
-      <w:r>
-        <w:rPr>
-          <w:rFonts w:ascii="Times New Roman" w:hAnsi="Times New Roman" w:cs="Times New Roman"/>
-          <w:color w:val="000000"/>
-          <w:sz w:val="28"/>
-          <w:szCs w:val="28"/>
-        </w:rPr>
-        <w:t xml:space="preserve">es entités principales </w:t>
+        <w:t xml:space="preserve">constitue une représentation visuelle de la structure statique du système, décrivant les entités principales </w:t>
       </w:r>
       <w:r>
         <w:rPr>
@@ -9165,7 +8447,7 @@
     </w:p>
     <w:p>
       <w:pPr>
-        <w:pStyle w:val="Paragraphedeliste"/>
+        <w:pStyle w:val="ListParagraph"/>
         <w:tabs>
           <w:tab w:val="left" w:pos="5565"/>
         </w:tabs>
@@ -9185,8 +8467,10 @@
       <w:r>
         <w:rPr>
           <w:rFonts w:asciiTheme="majorBidi" w:hAnsiTheme="majorBidi" w:cstheme="majorBidi"/>
-          <w:sz w:val="28"/>
-          <w:szCs w:val="28"/>
+          <w:noProof/>
+          <w:sz w:val="28"/>
+          <w:szCs w:val="28"/>
+          <w:lang w:val="en-US"/>
         </w:rPr>
         <w:drawing>
           <wp:inline distT="0" distB="0" distL="0" distR="0" wp14:anchorId="0500A962" wp14:editId="056ECEF9">
@@ -9227,7 +8511,7 @@
     </w:p>
     <w:p>
       <w:pPr>
-        <w:pStyle w:val="Lgende"/>
+        <w:pStyle w:val="Caption"/>
         <w:jc w:val="center"/>
         <w:rPr>
           <w:rFonts w:asciiTheme="majorBidi" w:hAnsiTheme="majorBidi" w:cstheme="majorBidi"/>
@@ -9358,7 +8642,7 @@
     </w:p>
     <w:p>
       <w:pPr>
-        <w:pStyle w:val="Titre2"/>
+        <w:pStyle w:val="Heading2"/>
         <w:numPr>
           <w:ilvl w:val="0"/>
           <w:numId w:val="13"/>
@@ -9649,7 +8933,7 @@
     </w:p>
     <w:p>
       <w:pPr>
-        <w:pStyle w:val="Titre1"/>
+        <w:pStyle w:val="Heading1"/>
         <w:jc w:val="center"/>
         <w:rPr>
           <w:rFonts w:asciiTheme="majorBidi" w:hAnsiTheme="majorBidi"/>
@@ -9672,11 +8956,11 @@
           </w14:textOutline>
         </w:rPr>
       </w:pPr>
-      <w:bookmarkStart w:id="38" w:name="_Toc131974065"/>
-    </w:p>
-    <w:p>
-      <w:pPr>
-        <w:pStyle w:val="Titre1"/>
+      <w:bookmarkStart w:id="39" w:name="_Toc131974065"/>
+    </w:p>
+    <w:p>
+      <w:pPr>
+        <w:pStyle w:val="Heading1"/>
         <w:jc w:val="center"/>
         <w:rPr>
           <w:rFonts w:asciiTheme="majorBidi" w:hAnsiTheme="majorBidi"/>
@@ -9703,7 +8987,7 @@
     <w:p/>
     <w:p>
       <w:pPr>
-        <w:pStyle w:val="Titre1"/>
+        <w:pStyle w:val="Heading1"/>
         <w:jc w:val="center"/>
         <w:rPr>
           <w:rFonts w:asciiTheme="majorBidi" w:hAnsiTheme="majorBidi"/>
@@ -9749,11 +9033,11 @@
         </w:rPr>
         <w:t>CHAPITRE 3</w:t>
       </w:r>
-      <w:bookmarkEnd w:id="38"/>
-    </w:p>
-    <w:p>
-      <w:pPr>
-        <w:pStyle w:val="Titre1"/>
+      <w:bookmarkEnd w:id="39"/>
+    </w:p>
+    <w:p>
+      <w:pPr>
+        <w:pStyle w:val="Heading1"/>
         <w:jc w:val="center"/>
         <w:rPr>
           <w:rFonts w:asciiTheme="majorBidi" w:hAnsiTheme="majorBidi"/>
@@ -9762,7 +9046,7 @@
           <w:szCs w:val="72"/>
         </w:rPr>
       </w:pPr>
-      <w:bookmarkStart w:id="39" w:name="_Toc131974066"/>
+      <w:bookmarkStart w:id="40" w:name="_Toc131974066"/>
       <w:r>
         <w:rPr>
           <w:rFonts w:asciiTheme="majorBidi" w:hAnsiTheme="majorBidi"/>
@@ -9772,7 +9056,7 @@
         </w:rPr>
         <w:t>Mise</w:t>
       </w:r>
-      <w:bookmarkEnd w:id="39"/>
+      <w:bookmarkEnd w:id="40"/>
       <w:r>
         <w:rPr>
           <w:rFonts w:asciiTheme="majorBidi" w:hAnsiTheme="majorBidi"/>
@@ -9785,7 +9069,7 @@
     </w:p>
     <w:p>
       <w:pPr>
-        <w:pStyle w:val="Titre1"/>
+        <w:pStyle w:val="Heading1"/>
         <w:jc w:val="center"/>
         <w:rPr>
           <w:rFonts w:asciiTheme="majorBidi" w:hAnsiTheme="majorBidi"/>
@@ -9794,7 +9078,7 @@
           <w:szCs w:val="72"/>
         </w:rPr>
       </w:pPr>
-      <w:bookmarkStart w:id="40" w:name="_Toc131974067"/>
+      <w:bookmarkStart w:id="41" w:name="_Toc131974067"/>
       <w:r>
         <w:rPr>
           <w:rFonts w:asciiTheme="majorBidi" w:hAnsiTheme="majorBidi"/>
@@ -9804,11 +9088,11 @@
         </w:rPr>
         <w:t>En</w:t>
       </w:r>
-      <w:bookmarkEnd w:id="40"/>
-    </w:p>
-    <w:p>
-      <w:pPr>
-        <w:pStyle w:val="Titre1"/>
+      <w:bookmarkEnd w:id="41"/>
+    </w:p>
+    <w:p>
+      <w:pPr>
+        <w:pStyle w:val="Heading1"/>
         <w:jc w:val="center"/>
         <w:rPr>
           <w:rFonts w:asciiTheme="majorBidi" w:hAnsiTheme="majorBidi"/>
@@ -9825,7 +9109,7 @@
         </w:rPr>
         <w:t xml:space="preserve"> </w:t>
       </w:r>
-      <w:bookmarkStart w:id="41" w:name="_Toc131974068"/>
+      <w:bookmarkStart w:id="42" w:name="_Toc131974068"/>
       <w:r>
         <w:rPr>
           <w:rFonts w:asciiTheme="majorBidi" w:hAnsiTheme="majorBidi"/>
@@ -9835,7 +9119,7 @@
         </w:rPr>
         <w:t>Œuvre</w:t>
       </w:r>
-      <w:bookmarkEnd w:id="41"/>
+      <w:bookmarkEnd w:id="42"/>
     </w:p>
     <w:p/>
     <w:p>
@@ -9928,7 +9212,7 @@
     </w:p>
     <w:p>
       <w:pPr>
-        <w:pStyle w:val="Titre2"/>
+        <w:pStyle w:val="Heading2"/>
         <w:numPr>
           <w:ilvl w:val="0"/>
           <w:numId w:val="16"/>
@@ -9943,9 +9227,9 @@
           <w:u w:val="single"/>
         </w:rPr>
       </w:pPr>
-      <w:bookmarkStart w:id="42" w:name="_Toc131929945"/>
-      <w:bookmarkStart w:id="43" w:name="_Toc131930002"/>
-      <w:bookmarkStart w:id="44" w:name="_Toc131974069"/>
+      <w:bookmarkStart w:id="43" w:name="_Toc131929945"/>
+      <w:bookmarkStart w:id="44" w:name="_Toc131930002"/>
+      <w:bookmarkStart w:id="45" w:name="_Toc131974069"/>
       <w:r>
         <w:rPr>
           <w:rFonts w:asciiTheme="majorBidi" w:hAnsiTheme="majorBidi"/>
@@ -9970,9 +9254,9 @@
         </w:rPr>
         <w:t xml:space="preserve">e </w:t>
       </w:r>
-      <w:bookmarkEnd w:id="42"/>
       <w:bookmarkEnd w:id="43"/>
       <w:bookmarkEnd w:id="44"/>
+      <w:bookmarkEnd w:id="45"/>
       <w:r>
         <w:rPr>
           <w:rFonts w:asciiTheme="majorBidi" w:hAnsiTheme="majorBidi"/>
@@ -10046,18 +9330,7 @@
           <w:sz w:val="28"/>
           <w:szCs w:val="28"/>
         </w:rPr>
-        <w:t>par l’administrateur de l’auto-éc</w:t>
-      </w:r>
-      <w:bookmarkStart w:id="45" w:name="_GoBack"/>
-      <w:bookmarkEnd w:id="45"/>
-      <w:r>
-        <w:rPr>
-          <w:rFonts w:ascii="Times New Roman" w:hAnsi="Times New Roman" w:cs="Times New Roman"/>
-          <w:color w:val="000000"/>
-          <w:sz w:val="28"/>
-          <w:szCs w:val="28"/>
-        </w:rPr>
-        <w:t>ole</w:t>
+        <w:t>par l’administrateur de l’auto-école</w:t>
       </w:r>
       <w:r>
         <w:rPr>
@@ -10093,7 +9366,7 @@
 </file>
 
 <file path=word/endnotes.xml><?xml version="1.0" encoding="utf-8"?>
-<w:endnotes xmlns:wpc="http://schemas.microsoft.com/office/word/2010/wordprocessingCanvas" xmlns:mc="http://schemas.openxmlformats.org/markup-compatibility/2006" xmlns:o="urn:schemas-microsoft-com:office:office" xmlns:r="http://schemas.openxmlformats.org/officeDocument/2006/relationships" xmlns:m="http://schemas.openxmlformats.org/officeDocument/2006/math" xmlns:v="urn:schemas-microsoft-com:vml" xmlns:wp14="http://schemas.microsoft.com/office/word/2010/wordprocessingDrawing" xmlns:wp="http://schemas.openxmlformats.org/drawingml/2006/wordprocessingDrawing" xmlns:w10="urn:schemas-microsoft-com:office:word" xmlns:w="http://schemas.openxmlformats.org/wordprocessingml/2006/main" xmlns:w14="http://schemas.microsoft.com/office/word/2010/wordml" xmlns:w15="http://schemas.microsoft.com/office/word/2012/wordml" xmlns:wpg="http://schemas.microsoft.com/office/word/2010/wordprocessingGroup" xmlns:wpi="http://schemas.microsoft.com/office/word/2010/wordprocessingInk" xmlns:wne="http://schemas.microsoft.com/office/word/2006/wordml" xmlns:wps="http://schemas.microsoft.com/office/word/2010/wordprocessingShape" mc:Ignorable="w14 w15 wp14">
+<w:endnotes xmlns:wpc="http://schemas.microsoft.com/office/word/2010/wordprocessingCanvas" xmlns:cx="http://schemas.microsoft.com/office/drawing/2014/chartex" xmlns:cx1="http://schemas.microsoft.com/office/drawing/2015/9/8/chartex" xmlns:mc="http://schemas.openxmlformats.org/markup-compatibility/2006" xmlns:o="urn:schemas-microsoft-com:office:office" xmlns:r="http://schemas.openxmlformats.org/officeDocument/2006/relationships" xmlns:m="http://schemas.openxmlformats.org/officeDocument/2006/math" xmlns:v="urn:schemas-microsoft-com:vml" xmlns:wp14="http://schemas.microsoft.com/office/word/2010/wordprocessingDrawing" xmlns:wp="http://schemas.openxmlformats.org/drawingml/2006/wordprocessingDrawing" xmlns:w10="urn:schemas-microsoft-com:office:word" xmlns:w="http://schemas.openxmlformats.org/wordprocessingml/2006/main" xmlns:w14="http://schemas.microsoft.com/office/word/2010/wordml" xmlns:w15="http://schemas.microsoft.com/office/word/2012/wordml" xmlns:w16se="http://schemas.microsoft.com/office/word/2015/wordml/symex" xmlns:wpg="http://schemas.microsoft.com/office/word/2010/wordprocessingGroup" xmlns:wpi="http://schemas.microsoft.com/office/word/2010/wordprocessingInk" xmlns:wne="http://schemas.microsoft.com/office/word/2006/wordml" xmlns:wps="http://schemas.microsoft.com/office/word/2010/wordprocessingShape" mc:Ignorable="w14 w15 w16se wp14">
   <w:endnote w:type="separator" w:id="-1">
     <w:p>
       <w:pPr>
@@ -10118,7 +9391,7 @@
 </file>
 
 <file path=word/footer1.xml><?xml version="1.0" encoding="utf-8"?>
-<w:ftr xmlns:wpc="http://schemas.microsoft.com/office/word/2010/wordprocessingCanvas" xmlns:mc="http://schemas.openxmlformats.org/markup-compatibility/2006" xmlns:o="urn:schemas-microsoft-com:office:office" xmlns:r="http://schemas.openxmlformats.org/officeDocument/2006/relationships" xmlns:m="http://schemas.openxmlformats.org/officeDocument/2006/math" xmlns:v="urn:schemas-microsoft-com:vml" xmlns:wp14="http://schemas.microsoft.com/office/word/2010/wordprocessingDrawing" xmlns:wp="http://schemas.openxmlformats.org/drawingml/2006/wordprocessingDrawing" xmlns:w10="urn:schemas-microsoft-com:office:word" xmlns:w="http://schemas.openxmlformats.org/wordprocessingml/2006/main" xmlns:w14="http://schemas.microsoft.com/office/word/2010/wordml" xmlns:w15="http://schemas.microsoft.com/office/word/2012/wordml" xmlns:wpg="http://schemas.microsoft.com/office/word/2010/wordprocessingGroup" xmlns:wpi="http://schemas.microsoft.com/office/word/2010/wordprocessingInk" xmlns:wne="http://schemas.microsoft.com/office/word/2006/wordml" xmlns:wps="http://schemas.microsoft.com/office/word/2010/wordprocessingShape" mc:Ignorable="w14 w15 wp14">
+<w:ftr xmlns:wpc="http://schemas.microsoft.com/office/word/2010/wordprocessingCanvas" xmlns:cx="http://schemas.microsoft.com/office/drawing/2014/chartex" xmlns:cx1="http://schemas.microsoft.com/office/drawing/2015/9/8/chartex" xmlns:mc="http://schemas.openxmlformats.org/markup-compatibility/2006" xmlns:o="urn:schemas-microsoft-com:office:office" xmlns:r="http://schemas.openxmlformats.org/officeDocument/2006/relationships" xmlns:m="http://schemas.openxmlformats.org/officeDocument/2006/math" xmlns:v="urn:schemas-microsoft-com:vml" xmlns:wp14="http://schemas.microsoft.com/office/word/2010/wordprocessingDrawing" xmlns:wp="http://schemas.openxmlformats.org/drawingml/2006/wordprocessingDrawing" xmlns:w10="urn:schemas-microsoft-com:office:word" xmlns:w="http://schemas.openxmlformats.org/wordprocessingml/2006/main" xmlns:w14="http://schemas.microsoft.com/office/word/2010/wordml" xmlns:w15="http://schemas.microsoft.com/office/word/2012/wordml" xmlns:w16se="http://schemas.microsoft.com/office/word/2015/wordml/symex" xmlns:wpg="http://schemas.microsoft.com/office/word/2010/wordprocessingGroup" xmlns:wpi="http://schemas.microsoft.com/office/word/2010/wordprocessingInk" xmlns:wne="http://schemas.microsoft.com/office/word/2006/wordml" xmlns:wps="http://schemas.microsoft.com/office/word/2010/wordprocessingShape" mc:Ignorable="w14 w15 w16se wp14">
   <w:tbl>
     <w:tblPr>
       <w:tblpPr w:leftFromText="187" w:rightFromText="187" w:vertAnchor="page" w:horzAnchor="margin" w:tblpXSpec="center" w:tblpYSpec="bottom"/>
@@ -10216,7 +9489,7 @@
                 <w:rPr>
                   <w:noProof/>
                 </w:rPr>
-                <w:t>19</w:t>
+                <w:t>11</w:t>
               </w:r>
               <w:r>
                 <w:fldChar w:fldCharType="end"/>
@@ -10229,7 +9502,7 @@
   </w:tbl>
   <w:p>
     <w:pPr>
-      <w:pStyle w:val="Pieddepage"/>
+      <w:pStyle w:val="Footer"/>
     </w:pPr>
     <w:r>
       <w:t>Z</w:t>
@@ -10239,7 +9512,7 @@
 </file>
 
 <file path=word/footnotes.xml><?xml version="1.0" encoding="utf-8"?>
-<w:footnotes xmlns:wpc="http://schemas.microsoft.com/office/word/2010/wordprocessingCanvas" xmlns:mc="http://schemas.openxmlformats.org/markup-compatibility/2006" xmlns:o="urn:schemas-microsoft-com:office:office" xmlns:r="http://schemas.openxmlformats.org/officeDocument/2006/relationships" xmlns:m="http://schemas.openxmlformats.org/officeDocument/2006/math" xmlns:v="urn:schemas-microsoft-com:vml" xmlns:wp14="http://schemas.microsoft.com/office/word/2010/wordprocessingDrawing" xmlns:wp="http://schemas.openxmlformats.org/drawingml/2006/wordprocessingDrawing" xmlns:w10="urn:schemas-microsoft-com:office:word" xmlns:w="http://schemas.openxmlformats.org/wordprocessingml/2006/main" xmlns:w14="http://schemas.microsoft.com/office/word/2010/wordml" xmlns:w15="http://schemas.microsoft.com/office/word/2012/wordml" xmlns:wpg="http://schemas.microsoft.com/office/word/2010/wordprocessingGroup" xmlns:wpi="http://schemas.microsoft.com/office/word/2010/wordprocessingInk" xmlns:wne="http://schemas.microsoft.com/office/word/2006/wordml" xmlns:wps="http://schemas.microsoft.com/office/word/2010/wordprocessingShape" mc:Ignorable="w14 w15 wp14">
+<w:footnotes xmlns:wpc="http://schemas.microsoft.com/office/word/2010/wordprocessingCanvas" xmlns:cx="http://schemas.microsoft.com/office/drawing/2014/chartex" xmlns:cx1="http://schemas.microsoft.com/office/drawing/2015/9/8/chartex" xmlns:mc="http://schemas.openxmlformats.org/markup-compatibility/2006" xmlns:o="urn:schemas-microsoft-com:office:office" xmlns:r="http://schemas.openxmlformats.org/officeDocument/2006/relationships" xmlns:m="http://schemas.openxmlformats.org/officeDocument/2006/math" xmlns:v="urn:schemas-microsoft-com:vml" xmlns:wp14="http://schemas.microsoft.com/office/word/2010/wordprocessingDrawing" xmlns:wp="http://schemas.openxmlformats.org/drawingml/2006/wordprocessingDrawing" xmlns:w10="urn:schemas-microsoft-com:office:word" xmlns:w="http://schemas.openxmlformats.org/wordprocessingml/2006/main" xmlns:w14="http://schemas.microsoft.com/office/word/2010/wordml" xmlns:w15="http://schemas.microsoft.com/office/word/2012/wordml" xmlns:w16se="http://schemas.microsoft.com/office/word/2015/wordml/symex" xmlns:wpg="http://schemas.microsoft.com/office/word/2010/wordprocessingGroup" xmlns:wpi="http://schemas.microsoft.com/office/word/2010/wordprocessingInk" xmlns:wne="http://schemas.microsoft.com/office/word/2006/wordml" xmlns:wps="http://schemas.microsoft.com/office/word/2010/wordprocessingShape" mc:Ignorable="w14 w15 w16se wp14">
   <w:footnote w:type="separator" w:id="-1">
     <w:p>
       <w:pPr>
@@ -10264,10 +9537,10 @@
 </file>
 
 <file path=word/header1.xml><?xml version="1.0" encoding="utf-8"?>
-<w:hdr xmlns:wpc="http://schemas.microsoft.com/office/word/2010/wordprocessingCanvas" xmlns:mc="http://schemas.openxmlformats.org/markup-compatibility/2006" xmlns:o="urn:schemas-microsoft-com:office:office" xmlns:r="http://schemas.openxmlformats.org/officeDocument/2006/relationships" xmlns:m="http://schemas.openxmlformats.org/officeDocument/2006/math" xmlns:v="urn:schemas-microsoft-com:vml" xmlns:wp14="http://schemas.microsoft.com/office/word/2010/wordprocessingDrawing" xmlns:wp="http://schemas.openxmlformats.org/drawingml/2006/wordprocessingDrawing" xmlns:w10="urn:schemas-microsoft-com:office:word" xmlns:w="http://schemas.openxmlformats.org/wordprocessingml/2006/main" xmlns:w14="http://schemas.microsoft.com/office/word/2010/wordml" xmlns:w15="http://schemas.microsoft.com/office/word/2012/wordml" xmlns:wpg="http://schemas.microsoft.com/office/word/2010/wordprocessingGroup" xmlns:wpi="http://schemas.microsoft.com/office/word/2010/wordprocessingInk" xmlns:wne="http://schemas.microsoft.com/office/word/2006/wordml" xmlns:wps="http://schemas.microsoft.com/office/word/2010/wordprocessingShape" mc:Ignorable="w14 w15 wp14">
+<w:hdr xmlns:wpc="http://schemas.microsoft.com/office/word/2010/wordprocessingCanvas" xmlns:cx="http://schemas.microsoft.com/office/drawing/2014/chartex" xmlns:cx1="http://schemas.microsoft.com/office/drawing/2015/9/8/chartex" xmlns:mc="http://schemas.openxmlformats.org/markup-compatibility/2006" xmlns:o="urn:schemas-microsoft-com:office:office" xmlns:r="http://schemas.openxmlformats.org/officeDocument/2006/relationships" xmlns:m="http://schemas.openxmlformats.org/officeDocument/2006/math" xmlns:v="urn:schemas-microsoft-com:vml" xmlns:wp14="http://schemas.microsoft.com/office/word/2010/wordprocessingDrawing" xmlns:wp="http://schemas.openxmlformats.org/drawingml/2006/wordprocessingDrawing" xmlns:w10="urn:schemas-microsoft-com:office:word" xmlns:w="http://schemas.openxmlformats.org/wordprocessingml/2006/main" xmlns:w14="http://schemas.microsoft.com/office/word/2010/wordml" xmlns:w15="http://schemas.microsoft.com/office/word/2012/wordml" xmlns:w16se="http://schemas.microsoft.com/office/word/2015/wordml/symex" xmlns:wpg="http://schemas.microsoft.com/office/word/2010/wordprocessingGroup" xmlns:wpi="http://schemas.microsoft.com/office/word/2010/wordprocessingInk" xmlns:wne="http://schemas.microsoft.com/office/word/2006/wordml" xmlns:wps="http://schemas.microsoft.com/office/word/2010/wordprocessingShape" mc:Ignorable="w14 w15 w16se wp14">
   <w:p>
     <w:pPr>
-      <w:pStyle w:val="En-tte"/>
+      <w:pStyle w:val="Header"/>
       <w:rPr>
         <w:rFonts w:asciiTheme="majorBidi" w:hAnsiTheme="majorBidi" w:cstheme="majorBidi"/>
         <w:sz w:val="36"/>
@@ -10285,15 +9558,15 @@
   </w:p>
   <w:p>
     <w:pPr>
-      <w:pStyle w:val="En-tte"/>
+      <w:pStyle w:val="Header"/>
     </w:pPr>
   </w:p>
 </w:hdr>
 </file>
 
 <file path=word/numbering.xml><?xml version="1.0" encoding="utf-8"?>
-<w:numbering xmlns:wpc="http://schemas.microsoft.com/office/word/2010/wordprocessingCanvas" xmlns:mc="http://schemas.openxmlformats.org/markup-compatibility/2006" xmlns:o="urn:schemas-microsoft-com:office:office" xmlns:r="http://schemas.openxmlformats.org/officeDocument/2006/relationships" xmlns:m="http://schemas.openxmlformats.org/officeDocument/2006/math" xmlns:v="urn:schemas-microsoft-com:vml" xmlns:wp14="http://schemas.microsoft.com/office/word/2010/wordprocessingDrawing" xmlns:wp="http://schemas.openxmlformats.org/drawingml/2006/wordprocessingDrawing" xmlns:w10="urn:schemas-microsoft-com:office:word" xmlns:w="http://schemas.openxmlformats.org/wordprocessingml/2006/main" xmlns:w14="http://schemas.microsoft.com/office/word/2010/wordml" xmlns:w15="http://schemas.microsoft.com/office/word/2012/wordml" xmlns:wpg="http://schemas.microsoft.com/office/word/2010/wordprocessingGroup" xmlns:wpi="http://schemas.microsoft.com/office/word/2010/wordprocessingInk" xmlns:wne="http://schemas.microsoft.com/office/word/2006/wordml" xmlns:wps="http://schemas.microsoft.com/office/word/2010/wordprocessingShape" mc:Ignorable="w14 w15 wp14">
-  <w:abstractNum w:abstractNumId="0">
+<w:numbering xmlns:wpc="http://schemas.microsoft.com/office/word/2010/wordprocessingCanvas" xmlns:cx="http://schemas.microsoft.com/office/drawing/2014/chartex" xmlns:cx1="http://schemas.microsoft.com/office/drawing/2015/9/8/chartex" xmlns:mc="http://schemas.openxmlformats.org/markup-compatibility/2006" xmlns:o="urn:schemas-microsoft-com:office:office" xmlns:r="http://schemas.openxmlformats.org/officeDocument/2006/relationships" xmlns:m="http://schemas.openxmlformats.org/officeDocument/2006/math" xmlns:v="urn:schemas-microsoft-com:vml" xmlns:wp14="http://schemas.microsoft.com/office/word/2010/wordprocessingDrawing" xmlns:wp="http://schemas.openxmlformats.org/drawingml/2006/wordprocessingDrawing" xmlns:w10="urn:schemas-microsoft-com:office:word" xmlns:w="http://schemas.openxmlformats.org/wordprocessingml/2006/main" xmlns:w14="http://schemas.microsoft.com/office/word/2010/wordml" xmlns:w15="http://schemas.microsoft.com/office/word/2012/wordml" xmlns:w16se="http://schemas.microsoft.com/office/word/2015/wordml/symex" xmlns:wpg="http://schemas.microsoft.com/office/word/2010/wordprocessingGroup" xmlns:wpi="http://schemas.microsoft.com/office/word/2010/wordprocessingInk" xmlns:wne="http://schemas.microsoft.com/office/word/2006/wordml" xmlns:wps="http://schemas.microsoft.com/office/word/2010/wordprocessingShape" mc:Ignorable="w14 w15 w16se wp14">
+  <w:abstractNum w:abstractNumId="0" w15:restartNumberingAfterBreak="0">
     <w:nsid w:val="070173E5"/>
     <w:multiLevelType w:val="hybridMultilevel"/>
     <w:tmpl w:val="49941DF2"/>
@@ -10382,7 +9655,7 @@
       </w:pPr>
     </w:lvl>
   </w:abstractNum>
-  <w:abstractNum w:abstractNumId="1">
+  <w:abstractNum w:abstractNumId="1" w15:restartNumberingAfterBreak="0">
     <w:nsid w:val="0E603A88"/>
     <w:multiLevelType w:val="hybridMultilevel"/>
     <w:tmpl w:val="49941DF2"/>
@@ -10471,7 +9744,7 @@
       </w:pPr>
     </w:lvl>
   </w:abstractNum>
-  <w:abstractNum w:abstractNumId="2">
+  <w:abstractNum w:abstractNumId="2" w15:restartNumberingAfterBreak="0">
     <w:nsid w:val="22B36227"/>
     <w:multiLevelType w:val="hybridMultilevel"/>
     <w:tmpl w:val="7D907F4C"/>
@@ -10584,7 +9857,7 @@
       </w:rPr>
     </w:lvl>
   </w:abstractNum>
-  <w:abstractNum w:abstractNumId="3">
+  <w:abstractNum w:abstractNumId="3" w15:restartNumberingAfterBreak="0">
     <w:nsid w:val="2CF908EF"/>
     <w:multiLevelType w:val="multilevel"/>
     <w:tmpl w:val="EA901A80"/>
@@ -10701,7 +9974,7 @@
       </w:pPr>
     </w:lvl>
   </w:abstractNum>
-  <w:abstractNum w:abstractNumId="4">
+  <w:abstractNum w:abstractNumId="4" w15:restartNumberingAfterBreak="0">
     <w:nsid w:val="40A66CEE"/>
     <w:multiLevelType w:val="hybridMultilevel"/>
     <w:tmpl w:val="9DC05010"/>
@@ -10790,7 +10063,7 @@
       </w:pPr>
     </w:lvl>
   </w:abstractNum>
-  <w:abstractNum w:abstractNumId="5">
+  <w:abstractNum w:abstractNumId="5" w15:restartNumberingAfterBreak="0">
     <w:nsid w:val="496F6877"/>
     <w:multiLevelType w:val="hybridMultilevel"/>
     <w:tmpl w:val="1BB0A458"/>
@@ -10876,7 +10149,7 @@
       </w:pPr>
     </w:lvl>
   </w:abstractNum>
-  <w:abstractNum w:abstractNumId="6">
+  <w:abstractNum w:abstractNumId="6" w15:restartNumberingAfterBreak="0">
     <w:nsid w:val="4D5C0B39"/>
     <w:multiLevelType w:val="hybridMultilevel"/>
     <w:tmpl w:val="5C6287E2"/>
@@ -10989,7 +10262,7 @@
       </w:rPr>
     </w:lvl>
   </w:abstractNum>
-  <w:abstractNum w:abstractNumId="7">
+  <w:abstractNum w:abstractNumId="7" w15:restartNumberingAfterBreak="0">
     <w:nsid w:val="4DA91732"/>
     <w:multiLevelType w:val="hybridMultilevel"/>
     <w:tmpl w:val="A86EF918"/>
@@ -11104,7 +10377,7 @@
       </w:rPr>
     </w:lvl>
   </w:abstractNum>
-  <w:abstractNum w:abstractNumId="8">
+  <w:abstractNum w:abstractNumId="8" w15:restartNumberingAfterBreak="0">
     <w:nsid w:val="60C115EE"/>
     <w:multiLevelType w:val="hybridMultilevel"/>
     <w:tmpl w:val="D0224622"/>
@@ -11193,7 +10466,7 @@
       </w:pPr>
     </w:lvl>
   </w:abstractNum>
-  <w:abstractNum w:abstractNumId="9">
+  <w:abstractNum w:abstractNumId="9" w15:restartNumberingAfterBreak="0">
     <w:nsid w:val="653869A7"/>
     <w:multiLevelType w:val="hybridMultilevel"/>
     <w:tmpl w:val="EEB424DE"/>
@@ -11279,7 +10552,7 @@
       </w:pPr>
     </w:lvl>
   </w:abstractNum>
-  <w:abstractNum w:abstractNumId="10">
+  <w:abstractNum w:abstractNumId="10" w15:restartNumberingAfterBreak="0">
     <w:nsid w:val="66092478"/>
     <w:multiLevelType w:val="hybridMultilevel"/>
     <w:tmpl w:val="460CBB38"/>
@@ -11392,7 +10665,7 @@
       </w:rPr>
     </w:lvl>
   </w:abstractNum>
-  <w:abstractNum w:abstractNumId="11">
+  <w:abstractNum w:abstractNumId="11" w15:restartNumberingAfterBreak="0">
     <w:nsid w:val="6AD4211A"/>
     <w:multiLevelType w:val="multilevel"/>
     <w:tmpl w:val="5360EF02"/>
@@ -11509,7 +10782,7 @@
       </w:pPr>
     </w:lvl>
   </w:abstractNum>
-  <w:abstractNum w:abstractNumId="12">
+  <w:abstractNum w:abstractNumId="12" w15:restartNumberingAfterBreak="0">
     <w:nsid w:val="6C152516"/>
     <w:multiLevelType w:val="hybridMultilevel"/>
     <w:tmpl w:val="12F6B790"/>
@@ -11622,7 +10895,7 @@
       </w:rPr>
     </w:lvl>
   </w:abstractNum>
-  <w:abstractNum w:abstractNumId="13">
+  <w:abstractNum w:abstractNumId="13" w15:restartNumberingAfterBreak="0">
     <w:nsid w:val="6E1A38CA"/>
     <w:multiLevelType w:val="multilevel"/>
     <w:tmpl w:val="1D5CA4E8"/>
@@ -11708,7 +10981,7 @@
       </w:pPr>
     </w:lvl>
   </w:abstractNum>
-  <w:abstractNum w:abstractNumId="14">
+  <w:abstractNum w:abstractNumId="14" w15:restartNumberingAfterBreak="0">
     <w:nsid w:val="6FC52102"/>
     <w:multiLevelType w:val="hybridMultilevel"/>
     <w:tmpl w:val="856275D2"/>
@@ -11794,7 +11067,7 @@
       </w:pPr>
     </w:lvl>
   </w:abstractNum>
-  <w:abstractNum w:abstractNumId="15">
+  <w:abstractNum w:abstractNumId="15" w15:restartNumberingAfterBreak="0">
     <w:nsid w:val="730A0879"/>
     <w:multiLevelType w:val="hybridMultilevel"/>
     <w:tmpl w:val="4F84F2B6"/>
@@ -11959,7 +11232,7 @@
 </file>
 
 <file path=word/styles.xml><?xml version="1.0" encoding="utf-8"?>
-<w:styles xmlns:mc="http://schemas.openxmlformats.org/markup-compatibility/2006" xmlns:r="http://schemas.openxmlformats.org/officeDocument/2006/relationships" xmlns:w="http://schemas.openxmlformats.org/wordprocessingml/2006/main" xmlns:w14="http://schemas.microsoft.com/office/word/2010/wordml" xmlns:w15="http://schemas.microsoft.com/office/word/2012/wordml" mc:Ignorable="w14 w15">
+<w:styles xmlns:mc="http://schemas.openxmlformats.org/markup-compatibility/2006" xmlns:r="http://schemas.openxmlformats.org/officeDocument/2006/relationships" xmlns:w="http://schemas.openxmlformats.org/wordprocessingml/2006/main" xmlns:w14="http://schemas.microsoft.com/office/word/2010/wordml" xmlns:w15="http://schemas.microsoft.com/office/word/2012/wordml" xmlns:w16se="http://schemas.microsoft.com/office/word/2015/wordml/symex" mc:Ignorable="w14 w15 w16se">
   <w:docDefaults>
     <w:rPrDefault>
       <w:rPr>
@@ -12356,11 +11629,11 @@
       <w:spacing w:after="200" w:line="276" w:lineRule="auto"/>
     </w:pPr>
   </w:style>
-  <w:style w:type="paragraph" w:styleId="Titre1">
+  <w:style w:type="paragraph" w:styleId="Heading1">
     <w:name w:val="heading 1"/>
     <w:basedOn w:val="Normal"/>
     <w:next w:val="Normal"/>
-    <w:link w:val="Titre1Car"/>
+    <w:link w:val="Heading1Char"/>
     <w:uiPriority w:val="9"/>
     <w:qFormat/>
     <w:rsid w:val="002846E4"/>
@@ -12379,11 +11652,11 @@
       <w:szCs w:val="28"/>
     </w:rPr>
   </w:style>
-  <w:style w:type="paragraph" w:styleId="Titre2">
+  <w:style w:type="paragraph" w:styleId="Heading2">
     <w:name w:val="heading 2"/>
     <w:basedOn w:val="Normal"/>
     <w:next w:val="Normal"/>
-    <w:link w:val="Titre2Car"/>
+    <w:link w:val="Heading2Char"/>
     <w:uiPriority w:val="9"/>
     <w:unhideWhenUsed/>
     <w:qFormat/>
@@ -12401,11 +11674,11 @@
       <w:szCs w:val="26"/>
     </w:rPr>
   </w:style>
-  <w:style w:type="paragraph" w:styleId="Titre3">
+  <w:style w:type="paragraph" w:styleId="Heading3">
     <w:name w:val="heading 3"/>
     <w:basedOn w:val="Normal"/>
     <w:next w:val="Normal"/>
-    <w:link w:val="Titre3Car"/>
+    <w:link w:val="Heading3Char"/>
     <w:uiPriority w:val="9"/>
     <w:unhideWhenUsed/>
     <w:qFormat/>
@@ -12423,11 +11696,11 @@
       <w:szCs w:val="24"/>
     </w:rPr>
   </w:style>
-  <w:style w:type="paragraph" w:styleId="Titre4">
+  <w:style w:type="paragraph" w:styleId="Heading4">
     <w:name w:val="heading 4"/>
     <w:basedOn w:val="Normal"/>
     <w:next w:val="Normal"/>
-    <w:link w:val="Titre4Car"/>
+    <w:link w:val="Heading4Char"/>
     <w:uiPriority w:val="9"/>
     <w:unhideWhenUsed/>
     <w:qFormat/>
@@ -12445,11 +11718,11 @@
       <w:color w:val="2E74B5" w:themeColor="accent1" w:themeShade="BF"/>
     </w:rPr>
   </w:style>
-  <w:style w:type="paragraph" w:styleId="Titre5">
+  <w:style w:type="paragraph" w:styleId="Heading5">
     <w:name w:val="heading 5"/>
     <w:basedOn w:val="Normal"/>
     <w:next w:val="Normal"/>
-    <w:link w:val="Titre5Car"/>
+    <w:link w:val="Heading5Char"/>
     <w:uiPriority w:val="9"/>
     <w:unhideWhenUsed/>
     <w:qFormat/>
@@ -12465,13 +11738,13 @@
       <w:color w:val="2E74B5" w:themeColor="accent1" w:themeShade="BF"/>
     </w:rPr>
   </w:style>
-  <w:style w:type="character" w:default="1" w:styleId="Policepardfaut">
+  <w:style w:type="character" w:default="1" w:styleId="DefaultParagraphFont">
     <w:name w:val="Default Paragraph Font"/>
     <w:uiPriority w:val="1"/>
     <w:semiHidden/>
     <w:unhideWhenUsed/>
   </w:style>
-  <w:style w:type="table" w:default="1" w:styleId="TableauNormal">
+  <w:style w:type="table" w:default="1" w:styleId="TableNormal">
     <w:name w:val="Normal Table"/>
     <w:uiPriority w:val="99"/>
     <w:semiHidden/>
@@ -12486,22 +11759,21 @@
       </w:tblCellMar>
     </w:tblPr>
   </w:style>
-  <w:style w:type="numbering" w:default="1" w:styleId="Aucuneliste">
+  <w:style w:type="numbering" w:default="1" w:styleId="NoList">
     <w:name w:val="No List"/>
     <w:uiPriority w:val="99"/>
     <w:semiHidden/>
     <w:unhideWhenUsed/>
   </w:style>
-  <w:style w:type="table" w:styleId="Grilledutableau">
+  <w:style w:type="table" w:styleId="TableGrid">
     <w:name w:val="Table Grid"/>
-    <w:basedOn w:val="TableauNormal"/>
+    <w:basedOn w:val="TableNormal"/>
     <w:uiPriority w:val="59"/>
     <w:rsid w:val="00F51963"/>
     <w:pPr>
       <w:spacing w:after="0" w:line="240" w:lineRule="auto"/>
     </w:pPr>
     <w:tblPr>
-      <w:tblInd w:w="0" w:type="dxa"/>
       <w:tblBorders>
         <w:top w:val="single" w:sz="4" w:space="0" w:color="auto"/>
         <w:left w:val="single" w:sz="4" w:space="0" w:color="auto"/>
@@ -12510,15 +11782,9 @@
         <w:insideH w:val="single" w:sz="4" w:space="0" w:color="auto"/>
         <w:insideV w:val="single" w:sz="4" w:space="0" w:color="auto"/>
       </w:tblBorders>
-      <w:tblCellMar>
-        <w:top w:w="0" w:type="dxa"/>
-        <w:left w:w="108" w:type="dxa"/>
-        <w:bottom w:w="0" w:type="dxa"/>
-        <w:right w:w="108" w:type="dxa"/>
-      </w:tblCellMar>
     </w:tblPr>
   </w:style>
-  <w:style w:type="paragraph" w:styleId="Paragraphedeliste">
+  <w:style w:type="paragraph" w:styleId="ListParagraph">
     <w:name w:val="List Paragraph"/>
     <w:basedOn w:val="Normal"/>
     <w:uiPriority w:val="34"/>
@@ -12545,10 +11811,10 @@
       <w:szCs w:val="24"/>
     </w:rPr>
   </w:style>
-  <w:style w:type="paragraph" w:styleId="En-tte">
+  <w:style w:type="paragraph" w:styleId="Header">
     <w:name w:val="header"/>
     <w:basedOn w:val="Normal"/>
-    <w:link w:val="En-tteCar"/>
+    <w:link w:val="HeaderChar"/>
     <w:uiPriority w:val="99"/>
     <w:unhideWhenUsed/>
     <w:rsid w:val="002846E4"/>
@@ -12560,17 +11826,17 @@
       <w:spacing w:after="0" w:line="240" w:lineRule="auto"/>
     </w:pPr>
   </w:style>
-  <w:style w:type="character" w:customStyle="1" w:styleId="En-tteCar">
-    <w:name w:val="En-tête Car"/>
-    <w:basedOn w:val="Policepardfaut"/>
-    <w:link w:val="En-tte"/>
+  <w:style w:type="character" w:customStyle="1" w:styleId="HeaderChar">
+    <w:name w:val="Header Char"/>
+    <w:basedOn w:val="DefaultParagraphFont"/>
+    <w:link w:val="Header"/>
     <w:uiPriority w:val="99"/>
     <w:rsid w:val="002846E4"/>
   </w:style>
-  <w:style w:type="paragraph" w:styleId="Pieddepage">
+  <w:style w:type="paragraph" w:styleId="Footer">
     <w:name w:val="footer"/>
     <w:basedOn w:val="Normal"/>
-    <w:link w:val="PieddepageCar"/>
+    <w:link w:val="FooterChar"/>
     <w:uiPriority w:val="99"/>
     <w:unhideWhenUsed/>
     <w:rsid w:val="002846E4"/>
@@ -12582,22 +11848,22 @@
       <w:spacing w:after="0" w:line="240" w:lineRule="auto"/>
     </w:pPr>
   </w:style>
-  <w:style w:type="character" w:customStyle="1" w:styleId="PieddepageCar">
-    <w:name w:val="Pied de page Car"/>
-    <w:basedOn w:val="Policepardfaut"/>
-    <w:link w:val="Pieddepage"/>
+  <w:style w:type="character" w:customStyle="1" w:styleId="FooterChar">
+    <w:name w:val="Footer Char"/>
+    <w:basedOn w:val="DefaultParagraphFont"/>
+    <w:link w:val="Footer"/>
     <w:uiPriority w:val="99"/>
     <w:rsid w:val="002846E4"/>
   </w:style>
   <w:style w:type="character" w:customStyle="1" w:styleId="styleswordwithsynonyms8m9z7">
     <w:name w:val="styles_wordwithsynonyms__8m9z7"/>
-    <w:basedOn w:val="Policepardfaut"/>
+    <w:basedOn w:val="DefaultParagraphFont"/>
     <w:rsid w:val="002846E4"/>
   </w:style>
-  <w:style w:type="character" w:customStyle="1" w:styleId="Titre1Car">
-    <w:name w:val="Titre 1 Car"/>
-    <w:basedOn w:val="Policepardfaut"/>
-    <w:link w:val="Titre1"/>
+  <w:style w:type="character" w:customStyle="1" w:styleId="Heading1Char">
+    <w:name w:val="Heading 1 Char"/>
+    <w:basedOn w:val="DefaultParagraphFont"/>
+    <w:link w:val="Heading1"/>
     <w:uiPriority w:val="9"/>
     <w:rsid w:val="002846E4"/>
     <w:rPr>
@@ -12609,10 +11875,10 @@
       <w:szCs w:val="28"/>
     </w:rPr>
   </w:style>
-  <w:style w:type="character" w:customStyle="1" w:styleId="Titre2Car">
-    <w:name w:val="Titre 2 Car"/>
-    <w:basedOn w:val="Policepardfaut"/>
-    <w:link w:val="Titre2"/>
+  <w:style w:type="character" w:customStyle="1" w:styleId="Heading2Char">
+    <w:name w:val="Heading 2 Char"/>
+    <w:basedOn w:val="DefaultParagraphFont"/>
+    <w:link w:val="Heading2"/>
     <w:uiPriority w:val="9"/>
     <w:rsid w:val="006B6630"/>
     <w:rPr>
@@ -12624,13 +11890,13 @@
   </w:style>
   <w:style w:type="character" w:customStyle="1" w:styleId="jsgrdq">
     <w:name w:val="jsgrdq"/>
-    <w:basedOn w:val="Policepardfaut"/>
+    <w:basedOn w:val="DefaultParagraphFont"/>
     <w:rsid w:val="006B6630"/>
   </w:style>
-  <w:style w:type="character" w:customStyle="1" w:styleId="Titre3Car">
-    <w:name w:val="Titre 3 Car"/>
-    <w:basedOn w:val="Policepardfaut"/>
-    <w:link w:val="Titre3"/>
+  <w:style w:type="character" w:customStyle="1" w:styleId="Heading3Char">
+    <w:name w:val="Heading 3 Char"/>
+    <w:basedOn w:val="DefaultParagraphFont"/>
+    <w:link w:val="Heading3"/>
     <w:uiPriority w:val="9"/>
     <w:rsid w:val="006B6630"/>
     <w:rPr>
@@ -12640,10 +11906,10 @@
       <w:szCs w:val="24"/>
     </w:rPr>
   </w:style>
-  <w:style w:type="character" w:customStyle="1" w:styleId="Titre4Car">
-    <w:name w:val="Titre 4 Car"/>
-    <w:basedOn w:val="Policepardfaut"/>
-    <w:link w:val="Titre4"/>
+  <w:style w:type="character" w:customStyle="1" w:styleId="Heading4Char">
+    <w:name w:val="Heading 4 Char"/>
+    <w:basedOn w:val="DefaultParagraphFont"/>
+    <w:link w:val="Heading4"/>
     <w:uiPriority w:val="9"/>
     <w:rsid w:val="0043188F"/>
     <w:rPr>
@@ -12653,7 +11919,7 @@
       <w:color w:val="2E74B5" w:themeColor="accent1" w:themeShade="BF"/>
     </w:rPr>
   </w:style>
-  <w:style w:type="paragraph" w:styleId="Lgende">
+  <w:style w:type="paragraph" w:styleId="Caption">
     <w:name w:val="caption"/>
     <w:basedOn w:val="Normal"/>
     <w:next w:val="Normal"/>
@@ -12672,10 +11938,10 @@
       <w:szCs w:val="18"/>
     </w:rPr>
   </w:style>
-  <w:style w:type="character" w:customStyle="1" w:styleId="Titre5Car">
-    <w:name w:val="Titre 5 Car"/>
-    <w:basedOn w:val="Policepardfaut"/>
-    <w:link w:val="Titre5"/>
+  <w:style w:type="character" w:customStyle="1" w:styleId="Heading5Char">
+    <w:name w:val="Heading 5 Char"/>
+    <w:basedOn w:val="DefaultParagraphFont"/>
+    <w:link w:val="Heading5"/>
     <w:uiPriority w:val="9"/>
     <w:rsid w:val="00741A51"/>
     <w:rPr>
@@ -12683,11 +11949,11 @@
       <w:color w:val="2E74B5" w:themeColor="accent1" w:themeShade="BF"/>
     </w:rPr>
   </w:style>
-  <w:style w:type="paragraph" w:styleId="Titre">
+  <w:style w:type="paragraph" w:styleId="Title">
     <w:name w:val="Title"/>
     <w:basedOn w:val="Normal"/>
     <w:next w:val="Normal"/>
-    <w:link w:val="TitreCar"/>
+    <w:link w:val="TitleChar"/>
     <w:uiPriority w:val="10"/>
     <w:qFormat/>
     <w:rsid w:val="00741A51"/>
@@ -12703,10 +11969,10 @@
       <w:szCs w:val="56"/>
     </w:rPr>
   </w:style>
-  <w:style w:type="character" w:customStyle="1" w:styleId="TitreCar">
-    <w:name w:val="Titre Car"/>
-    <w:basedOn w:val="Policepardfaut"/>
-    <w:link w:val="Titre"/>
+  <w:style w:type="character" w:customStyle="1" w:styleId="TitleChar">
+    <w:name w:val="Title Char"/>
+    <w:basedOn w:val="DefaultParagraphFont"/>
+    <w:link w:val="Title"/>
     <w:uiPriority w:val="10"/>
     <w:rsid w:val="00741A51"/>
     <w:rPr>
@@ -12734,11 +12000,11 @@
       <w:lang w:eastAsia="fr-FR"/>
     </w:rPr>
   </w:style>
-  <w:style w:type="paragraph" w:styleId="z-Hautduformulaire">
+  <w:style w:type="paragraph" w:styleId="z-TopofForm">
     <w:name w:val="HTML Top of Form"/>
     <w:basedOn w:val="Normal"/>
     <w:next w:val="Normal"/>
-    <w:link w:val="z-HautduformulaireCar"/>
+    <w:link w:val="z-TopofFormChar"/>
     <w:hidden/>
     <w:uiPriority w:val="99"/>
     <w:semiHidden/>
@@ -12759,10 +12025,10 @@
       <w:lang w:eastAsia="fr-FR"/>
     </w:rPr>
   </w:style>
-  <w:style w:type="character" w:customStyle="1" w:styleId="z-HautduformulaireCar">
-    <w:name w:val="z-Haut du formulaire Car"/>
-    <w:basedOn w:val="Policepardfaut"/>
-    <w:link w:val="z-Hautduformulaire"/>
+  <w:style w:type="character" w:customStyle="1" w:styleId="z-TopofFormChar">
+    <w:name w:val="z-Top of Form Char"/>
+    <w:basedOn w:val="DefaultParagraphFont"/>
+    <w:link w:val="z-TopofForm"/>
     <w:uiPriority w:val="99"/>
     <w:semiHidden/>
     <w:rsid w:val="00393B7B"/>

</xml_diff>